<commit_message>
Update doc, add error message
</commit_message>
<xml_diff>
--- a/docs/Log.docx
+++ b/docs/Log.docx
@@ -2237,8 +2237,33 @@
         </w:rPr>
         <w:t xml:space="preserve"> singleton pattern was dropped</w:t>
       </w:r>
+    </w:p>
+    <w:p>
+      <w:pPr>
+        <w:pStyle w:val="Listenabsatz"/>
+        <w:numPr>
+          <w:ilvl w:val="0"/>
+          <w:numId w:val="3"/>
+        </w:numPr>
+        <w:ind w:left="709"/>
+        <w:rPr>
+          <w:lang w:val="en-GB"/>
+        </w:rPr>
+      </w:pPr>
+      <w:r>
+        <w:rPr>
+          <w:lang w:val="en-GB"/>
+        </w:rPr>
+        <w:t>Added list of ignored phrases to the Interaction classes, to be able to, for example,</w:t>
+      </w:r>
       <w:bookmarkStart w:id="0" w:name="_GoBack"/>
       <w:bookmarkEnd w:id="0"/>
+      <w:r>
+        <w:rPr>
+          <w:lang w:val="en-GB"/>
+        </w:rPr>
+        <w:t xml:space="preserve"> type “go to” instead of “go”, and achieve the same result</w:t>
+      </w:r>
     </w:p>
     <w:p>
       <w:pPr>
@@ -2554,6 +2579,7 @@
         <w:rPr>
           <w:lang w:val="en-GB"/>
         </w:rPr>
+        <w:lastRenderedPageBreak/>
         <w:t>two locations adjacent to each other, first location is start location and contains all commans: look, use, use_with, take</w:t>
       </w:r>
     </w:p>
@@ -2573,7 +2599,6 @@
         <w:rPr>
           <w:lang w:val="en-GB"/>
         </w:rPr>
-        <w:lastRenderedPageBreak/>
         <w:t>Create mapping annotations for Jackson in all game classes, to be able to load them from JSON.</w:t>
       </w:r>
     </w:p>

</xml_diff>

<commit_message>
Update doc (again ;) )
</commit_message>
<xml_diff>
--- a/docs/Log.docx
+++ b/docs/Log.docx
@@ -1264,1806 +1264,1799 @@
         </w:rPr>
         <w:t>/towards</w:t>
       </w:r>
+      <w:r>
+        <w:rPr>
+          <w:rFonts w:ascii="Courier New" w:hAnsi="Courier New" w:cs="Courier New"/>
+          <w:lang w:val="en-GB"/>
+        </w:rPr>
+        <w:t xml:space="preserve">): </w:t>
+      </w:r>
+    </w:p>
+    <w:p>
+      <w:pPr>
+        <w:pStyle w:val="Listenabsatz"/>
+        <w:numPr>
+          <w:ilvl w:val="1"/>
+          <w:numId w:val="2"/>
+        </w:numPr>
+        <w:rPr>
+          <w:lang w:val="en-GB"/>
+        </w:rPr>
+      </w:pPr>
+      <w:r>
+        <w:rPr>
+          <w:lang w:val="en-GB"/>
+        </w:rPr>
+        <w:t>Switches to another Location, if it is visible and enabled.</w:t>
+      </w:r>
+    </w:p>
+    <w:p>
+      <w:pPr>
+        <w:pStyle w:val="Listenabsatz"/>
+        <w:numPr>
+          <w:ilvl w:val="1"/>
+          <w:numId w:val="2"/>
+        </w:numPr>
+        <w:rPr>
+          <w:lang w:val="en-GB"/>
+        </w:rPr>
+      </w:pPr>
+      <w:r>
+        <w:rPr>
+          <w:lang w:val="en-GB"/>
+        </w:rPr>
+        <w:t>Is not bound to an object.</w:t>
+      </w:r>
+    </w:p>
+    <w:p>
+      <w:pPr>
+        <w:pStyle w:val="Listenabsatz"/>
+        <w:numPr>
+          <w:ilvl w:val="0"/>
+          <w:numId w:val="2"/>
+        </w:numPr>
+        <w:rPr>
+          <w:rFonts w:ascii="Courier New" w:hAnsi="Courier New" w:cs="Courier New"/>
+          <w:lang w:val="en-GB"/>
+        </w:rPr>
+      </w:pPr>
+      <w:r>
+        <w:rPr>
+          <w:rFonts w:ascii="Courier New" w:hAnsi="Courier New" w:cs="Courier New"/>
+          <w:lang w:val="en-GB"/>
+        </w:rPr>
+        <w:t>inventory/items:</w:t>
+      </w:r>
+    </w:p>
+    <w:p>
+      <w:pPr>
+        <w:pStyle w:val="Listenabsatz"/>
+        <w:numPr>
+          <w:ilvl w:val="1"/>
+          <w:numId w:val="2"/>
+        </w:numPr>
+        <w:rPr>
+          <w:lang w:val="en-GB"/>
+        </w:rPr>
+      </w:pPr>
+      <w:r>
+        <w:rPr>
+          <w:lang w:val="en-GB"/>
+        </w:rPr>
+        <w:t>Displays items that the player currently has in his/her inventory.</w:t>
+      </w:r>
+    </w:p>
+    <w:p>
+      <w:pPr>
+        <w:pStyle w:val="Listenabsatz"/>
+        <w:numPr>
+          <w:ilvl w:val="1"/>
+          <w:numId w:val="2"/>
+        </w:numPr>
+        <w:rPr>
+          <w:lang w:val="en-GB"/>
+        </w:rPr>
+      </w:pPr>
+      <w:r>
+        <w:rPr>
+          <w:lang w:val="en-GB"/>
+        </w:rPr>
+        <w:t>Is not bound to an object.</w:t>
+      </w:r>
+    </w:p>
+    <w:p>
+      <w:pPr>
+        <w:pStyle w:val="berschrift1"/>
+        <w:rPr>
+          <w:lang w:val="en-GB"/>
+        </w:rPr>
+      </w:pPr>
+      <w:r>
+        <w:rPr>
+          <w:lang w:val="en-GB"/>
+        </w:rPr>
+        <w:t>Actions</w:t>
+      </w:r>
+    </w:p>
+    <w:p>
+      <w:pPr>
+        <w:rPr>
+          <w:lang w:val="en-GB"/>
+        </w:rPr>
+      </w:pPr>
+      <w:r>
+        <w:rPr>
+          <w:lang w:val="en-GB"/>
+        </w:rPr>
+        <w:t>Are contained in the do property of a command and are performed if every condition of the if property is fullfilled. Actions have a "type", a l</w:t>
+      </w:r>
+      <w:r>
+        <w:rPr>
+          <w:lang w:val="en-GB"/>
+        </w:rPr>
+        <w:t xml:space="preserve">ist of "targets" (object ids). </w:t>
+      </w:r>
+    </w:p>
+    <w:p>
+      <w:pPr>
+        <w:rPr>
+          <w:rFonts w:ascii="Courier New" w:hAnsi="Courier New" w:cs="Courier New"/>
+          <w:lang w:val="en-GB"/>
+        </w:rPr>
+      </w:pPr>
+      <w:r>
+        <w:rPr>
+          <w:lang w:val="en-GB"/>
+        </w:rPr>
+        <w:lastRenderedPageBreak/>
+        <w:t xml:space="preserve">JSON format: </w:t>
+      </w:r>
+      <w:r>
+        <w:rPr>
+          <w:rFonts w:ascii="Courier New" w:hAnsi="Courier New" w:cs="Courier New"/>
+          <w:lang w:val="en-GB"/>
+        </w:rPr>
+        <w:t>{</w:t>
+      </w:r>
+      <w:r>
+        <w:rPr>
+          <w:rFonts w:ascii="Courier New" w:hAnsi="Courier New" w:cs="Courier New"/>
+          <w:lang w:val="en-GB"/>
+        </w:rPr>
+        <w:br/>
+      </w:r>
+      <w:r>
+        <w:rPr>
+          <w:rFonts w:ascii="Courier New" w:hAnsi="Courier New" w:cs="Courier New"/>
+          <w:lang w:val="en-GB"/>
+        </w:rPr>
+        <w:tab/>
+        <w:t>"type": &lt;visible/enabled/take/remove/state&gt;,</w:t>
+      </w:r>
+      <w:r>
+        <w:rPr>
+          <w:rFonts w:ascii="Courier New" w:hAnsi="Courier New" w:cs="Courier New"/>
+          <w:lang w:val="en-GB"/>
+        </w:rPr>
+        <w:br/>
+      </w:r>
+      <w:r>
+        <w:rPr>
+          <w:rFonts w:ascii="Courier New" w:hAnsi="Courier New" w:cs="Courier New"/>
+          <w:lang w:val="en-GB"/>
+        </w:rPr>
+        <w:tab/>
+        <w:t>"targets": [&lt;string&gt;],</w:t>
+      </w:r>
+      <w:r>
+        <w:rPr>
+          <w:rFonts w:ascii="Courier New" w:hAnsi="Courier New" w:cs="Courier New"/>
+          <w:lang w:val="en-GB"/>
+        </w:rPr>
+        <w:br/>
+      </w:r>
+      <w:r>
+        <w:rPr>
+          <w:rFonts w:ascii="Courier New" w:hAnsi="Courier New" w:cs="Courier New"/>
+          <w:lang w:val="en-GB"/>
+        </w:rPr>
+        <w:tab/>
+        <w:t>"value": &lt;bool for visible/enable, string for state&gt;</w:t>
+      </w:r>
+      <w:r>
+        <w:rPr>
+          <w:rFonts w:ascii="Courier New" w:hAnsi="Courier New" w:cs="Courier New"/>
+          <w:lang w:val="en-GB"/>
+        </w:rPr>
+        <w:br/>
+      </w:r>
+      <w:r>
+        <w:rPr>
+          <w:rFonts w:ascii="Courier New" w:hAnsi="Courier New" w:cs="Courier New"/>
+          <w:lang w:val="en-GB"/>
+        </w:rPr>
+        <w:t>}</w:t>
+      </w:r>
+    </w:p>
+    <w:p>
+      <w:pPr>
+        <w:rPr>
+          <w:lang w:val="en-GB"/>
+        </w:rPr>
+      </w:pPr>
+      <w:r>
+        <w:rPr>
+          <w:lang w:val="en-GB"/>
+        </w:rPr>
+        <w:t>The following action types exists:</w:t>
+      </w:r>
+    </w:p>
+    <w:p>
+      <w:pPr>
+        <w:pStyle w:val="Listenabsatz"/>
+        <w:numPr>
+          <w:ilvl w:val="0"/>
+          <w:numId w:val="3"/>
+        </w:numPr>
+        <w:rPr>
+          <w:rFonts w:ascii="Courier New" w:hAnsi="Courier New" w:cs="Courier New"/>
+          <w:lang w:val="en-GB"/>
+        </w:rPr>
+      </w:pPr>
+      <w:r>
+        <w:rPr>
+          <w:rFonts w:ascii="Courier New" w:hAnsi="Courier New" w:cs="Courier New"/>
+          <w:lang w:val="en-GB"/>
+        </w:rPr>
+        <w:t>visible</w:t>
+      </w:r>
+    </w:p>
+    <w:p>
+      <w:pPr>
+        <w:pStyle w:val="Listenabsatz"/>
+        <w:numPr>
+          <w:ilvl w:val="1"/>
+          <w:numId w:val="9"/>
+        </w:numPr>
+        <w:rPr>
+          <w:lang w:val="en-GB"/>
+        </w:rPr>
+      </w:pPr>
+      <w:r>
+        <w:rPr>
+          <w:lang w:val="en-GB"/>
+        </w:rPr>
+        <w:t>Sets every target objects visible attribute to the provided "value".</w:t>
+      </w:r>
+    </w:p>
+    <w:p>
+      <w:pPr>
+        <w:pStyle w:val="Listenabsatz"/>
+        <w:numPr>
+          <w:ilvl w:val="0"/>
+          <w:numId w:val="3"/>
+        </w:numPr>
+        <w:rPr>
+          <w:rFonts w:ascii="Courier New" w:hAnsi="Courier New" w:cs="Courier New"/>
+          <w:lang w:val="en-GB"/>
+        </w:rPr>
+      </w:pPr>
+      <w:r>
+        <w:rPr>
+          <w:rFonts w:ascii="Courier New" w:hAnsi="Courier New" w:cs="Courier New"/>
+          <w:lang w:val="en-GB"/>
+        </w:rPr>
+        <w:t>enable</w:t>
+      </w:r>
+    </w:p>
+    <w:p>
+      <w:pPr>
+        <w:pStyle w:val="Listenabsatz"/>
+        <w:numPr>
+          <w:ilvl w:val="1"/>
+          <w:numId w:val="9"/>
+        </w:numPr>
+        <w:rPr>
+          <w:lang w:val="en-GB"/>
+        </w:rPr>
+      </w:pPr>
+      <w:r>
+        <w:rPr>
+          <w:lang w:val="en-GB"/>
+        </w:rPr>
+        <w:t>Sets every target objects enabled attribute to the provied "value".</w:t>
+      </w:r>
+    </w:p>
+    <w:p>
+      <w:pPr>
+        <w:pStyle w:val="Listenabsatz"/>
+        <w:numPr>
+          <w:ilvl w:val="0"/>
+          <w:numId w:val="3"/>
+        </w:numPr>
+        <w:rPr>
+          <w:rFonts w:ascii="Courier New" w:hAnsi="Courier New" w:cs="Courier New"/>
+          <w:lang w:val="en-GB"/>
+        </w:rPr>
+      </w:pPr>
+      <w:r>
+        <w:rPr>
+          <w:rFonts w:ascii="Courier New" w:hAnsi="Courier New" w:cs="Courier New"/>
+          <w:lang w:val="en-GB"/>
+        </w:rPr>
+        <w:t>take</w:t>
+      </w:r>
+    </w:p>
+    <w:p>
+      <w:pPr>
+        <w:pStyle w:val="Listenabsatz"/>
+        <w:numPr>
+          <w:ilvl w:val="1"/>
+          <w:numId w:val="9"/>
+        </w:numPr>
+        <w:rPr>
+          <w:lang w:val="en-GB"/>
+        </w:rPr>
+      </w:pPr>
+      <w:r>
+        <w:rPr>
+          <w:lang w:val="en-GB"/>
+        </w:rPr>
+        <w:t>Removes the targets from their location and places them into the players inventory.</w:t>
+      </w:r>
+    </w:p>
+    <w:p>
+      <w:pPr>
+        <w:pStyle w:val="Listenabsatz"/>
+        <w:numPr>
+          <w:ilvl w:val="1"/>
+          <w:numId w:val="9"/>
+        </w:numPr>
+        <w:rPr>
+          <w:lang w:val="en-GB"/>
+        </w:rPr>
+      </w:pPr>
+      <w:r>
+        <w:rPr>
+          <w:lang w:val="en-GB"/>
+        </w:rPr>
+        <w:t>If targets are not set, the containing object is used as target.</w:t>
+      </w:r>
+    </w:p>
+    <w:p>
+      <w:pPr>
+        <w:pStyle w:val="Listenabsatz"/>
+        <w:numPr>
+          <w:ilvl w:val="0"/>
+          <w:numId w:val="3"/>
+        </w:numPr>
+        <w:rPr>
+          <w:rFonts w:ascii="Courier New" w:hAnsi="Courier New" w:cs="Courier New"/>
+          <w:lang w:val="en-GB"/>
+        </w:rPr>
+      </w:pPr>
+      <w:r>
+        <w:rPr>
+          <w:rFonts w:ascii="Courier New" w:hAnsi="Courier New" w:cs="Courier New"/>
+          <w:lang w:val="en-GB"/>
+        </w:rPr>
+        <w:t>remove</w:t>
+      </w:r>
+    </w:p>
+    <w:p>
+      <w:pPr>
+        <w:pStyle w:val="Listenabsatz"/>
+        <w:numPr>
+          <w:ilvl w:val="1"/>
+          <w:numId w:val="9"/>
+        </w:numPr>
+        <w:rPr>
+          <w:lang w:val="en-GB"/>
+        </w:rPr>
+      </w:pPr>
+      <w:r>
+        <w:rPr>
+          <w:lang w:val="en-GB"/>
+        </w:rPr>
+        <w:t>Removes the target objects from the players inventory. It is no longer available in the game.</w:t>
+      </w:r>
+    </w:p>
+    <w:p>
+      <w:pPr>
+        <w:pStyle w:val="Listenabsatz"/>
+        <w:numPr>
+          <w:ilvl w:val="0"/>
+          <w:numId w:val="3"/>
+        </w:numPr>
+        <w:rPr>
+          <w:rFonts w:ascii="Courier New" w:hAnsi="Courier New" w:cs="Courier New"/>
+          <w:lang w:val="en-GB"/>
+        </w:rPr>
+      </w:pPr>
+      <w:r>
+        <w:rPr>
+          <w:rFonts w:ascii="Courier New" w:hAnsi="Courier New" w:cs="Courier New"/>
+          <w:lang w:val="en-GB"/>
+        </w:rPr>
+        <w:t>state</w:t>
+      </w:r>
+    </w:p>
+    <w:p>
+      <w:pPr>
+        <w:pStyle w:val="Listenabsatz"/>
+        <w:numPr>
+          <w:ilvl w:val="1"/>
+          <w:numId w:val="9"/>
+        </w:numPr>
+        <w:rPr>
+          <w:lang w:val="en-GB"/>
+        </w:rPr>
+      </w:pPr>
+      <w:r>
+        <w:rPr>
+          <w:lang w:val="en-GB"/>
+        </w:rPr>
+        <w:t>Sets the state of the target objects to the provided "value".</w:t>
+      </w:r>
+    </w:p>
+    <w:p>
+      <w:pPr>
+        <w:pStyle w:val="Listenabsatz"/>
+        <w:numPr>
+          <w:ilvl w:val="1"/>
+          <w:numId w:val="9"/>
+        </w:numPr>
+        <w:rPr>
+          <w:lang w:val="en-GB"/>
+        </w:rPr>
+      </w:pPr>
+      <w:r>
+        <w:rPr>
+          <w:lang w:val="en-GB"/>
+        </w:rPr>
+        <w:t>If targets are not set, the containing object is used as target.</w:t>
+      </w:r>
+    </w:p>
+    <w:p>
+      <w:pPr>
+        <w:pStyle w:val="berschrift1"/>
+        <w:rPr>
+          <w:lang w:val="en-GB"/>
+        </w:rPr>
+      </w:pPr>
+      <w:r>
+        <w:rPr>
+          <w:lang w:val="en-GB"/>
+        </w:rPr>
+        <w:t>Conditions</w:t>
+      </w:r>
+    </w:p>
+    <w:p>
+      <w:pPr>
+        <w:rPr>
+          <w:lang w:val="en-GB"/>
+        </w:rPr>
+      </w:pPr>
+      <w:r>
+        <w:rPr>
+          <w:lang w:val="en-GB"/>
+        </w:rPr>
+        <w:t xml:space="preserve">A condition (if) property can be contained inside a command. It contains a list of conditions, which are checked from </w:t>
+      </w:r>
+      <w:r>
+        <w:rPr>
+          <w:lang w:val="en-GB"/>
+        </w:rPr>
+        <w:t>top to bottom. If all condition</w:t>
+      </w:r>
+      <w:r>
+        <w:rPr>
+          <w:lang w:val="en-GB"/>
+        </w:rPr>
+        <w:t xml:space="preserve">s are </w:t>
+      </w:r>
+      <w:r>
+        <w:rPr>
+          <w:lang w:val="en-GB"/>
+        </w:rPr>
+        <w:t>fulfilled</w:t>
+      </w:r>
+      <w:r>
+        <w:rPr>
+          <w:lang w:val="en-GB"/>
+        </w:rPr>
+        <w:t xml:space="preserve">, the actions of the current command are performed. Each condition has a "type" and an "else" property. The else property contains the text, that is displayed, </w:t>
+      </w:r>
+      <w:r>
+        <w:rPr>
+          <w:lang w:val="en-GB"/>
+        </w:rPr>
+        <w:t>if the current condition fails.</w:t>
+      </w:r>
+    </w:p>
+    <w:p>
+      <w:pPr>
+        <w:rPr>
+          <w:rFonts w:ascii="Courier New" w:hAnsi="Courier New" w:cs="Courier New"/>
+          <w:lang w:val="en-GB"/>
+        </w:rPr>
+      </w:pPr>
+      <w:r>
+        <w:rPr>
+          <w:lang w:val="en-GB"/>
+        </w:rPr>
+        <w:t xml:space="preserve">JSON format: </w:t>
+      </w:r>
+      <w:r>
+        <w:rPr>
+          <w:rFonts w:ascii="Courier New" w:hAnsi="Courier New" w:cs="Courier New"/>
+          <w:lang w:val="en-GB"/>
+        </w:rPr>
+        <w:t>{</w:t>
+      </w:r>
+      <w:r>
+        <w:rPr>
+          <w:rFonts w:ascii="Courier New" w:hAnsi="Courier New" w:cs="Courier New"/>
+          <w:lang w:val="en-GB"/>
+        </w:rPr>
+        <w:br/>
+      </w:r>
+      <w:r>
+        <w:rPr>
+          <w:rFonts w:ascii="Courier New" w:hAnsi="Courier New" w:cs="Courier New"/>
+          <w:lang w:val="en-GB"/>
+        </w:rPr>
+        <w:tab/>
+        <w:t>"type": &lt;item/state&gt;,</w:t>
+      </w:r>
+      <w:r>
+        <w:rPr>
+          <w:rFonts w:ascii="Courier New" w:hAnsi="Courier New" w:cs="Courier New"/>
+          <w:lang w:val="en-GB"/>
+        </w:rPr>
+        <w:br/>
+      </w:r>
+      <w:r>
+        <w:rPr>
+          <w:rFonts w:ascii="Courier New" w:hAnsi="Courier New" w:cs="Courier New"/>
+          <w:lang w:val="en-GB"/>
+        </w:rPr>
+        <w:tab/>
+        <w:t>"items": [&lt;string, only for item type&gt;],</w:t>
+      </w:r>
+      <w:r>
+        <w:rPr>
+          <w:rFonts w:ascii="Courier New" w:hAnsi="Courier New" w:cs="Courier New"/>
+          <w:lang w:val="en-GB"/>
+        </w:rPr>
+        <w:br/>
+      </w:r>
+      <w:r>
+        <w:rPr>
+          <w:rFonts w:ascii="Courier New" w:hAnsi="Courier New" w:cs="Courier New"/>
+          <w:lang w:val="en-GB"/>
+        </w:rPr>
+        <w:tab/>
+        <w:t>"state": &lt;string, only for state type&gt;,</w:t>
+      </w:r>
+      <w:r>
+        <w:rPr>
+          <w:rFonts w:ascii="Courier New" w:hAnsi="Courier New" w:cs="Courier New"/>
+          <w:lang w:val="en-GB"/>
+        </w:rPr>
+        <w:br/>
+      </w:r>
+      <w:r>
+        <w:rPr>
+          <w:rFonts w:ascii="Courier New" w:hAnsi="Courier New" w:cs="Courier New"/>
+          <w:lang w:val="en-GB"/>
+        </w:rPr>
+        <w:tab/>
+        <w:t>"targets": [&lt;string, only for state type&gt;]</w:t>
+      </w:r>
+      <w:r>
+        <w:rPr>
+          <w:rFonts w:ascii="Courier New" w:hAnsi="Courier New" w:cs="Courier New"/>
+          <w:lang w:val="en-GB"/>
+        </w:rPr>
+        <w:br/>
+      </w:r>
+      <w:r>
+        <w:rPr>
+          <w:rFonts w:ascii="Courier New" w:hAnsi="Courier New" w:cs="Courier New"/>
+          <w:lang w:val="en-GB"/>
+        </w:rPr>
+        <w:t>}</w:t>
+      </w:r>
+    </w:p>
+    <w:p>
+      <w:pPr>
+        <w:rPr>
+          <w:lang w:val="en-GB"/>
+        </w:rPr>
+      </w:pPr>
+      <w:r>
+        <w:rPr>
+          <w:lang w:val="en-GB"/>
+        </w:rPr>
+        <w:t>The following condition types exists:</w:t>
+      </w:r>
+    </w:p>
+    <w:p>
+      <w:pPr>
+        <w:pStyle w:val="Listenabsatz"/>
+        <w:numPr>
+          <w:ilvl w:val="0"/>
+          <w:numId w:val="13"/>
+        </w:numPr>
+        <w:rPr>
+          <w:lang w:val="en-GB"/>
+        </w:rPr>
+      </w:pPr>
+      <w:r>
+        <w:rPr>
+          <w:rFonts w:ascii="Courier New" w:hAnsi="Courier New" w:cs="Courier New"/>
+          <w:lang w:val="en-GB"/>
+        </w:rPr>
+        <w:t>item:</w:t>
+      </w:r>
+      <w:r>
+        <w:rPr>
+          <w:lang w:val="en-GB"/>
+        </w:rPr>
+        <w:t xml:space="preserve"> Contains an attribute called "items", which contains item ids which need to be in the players inventory.</w:t>
+      </w:r>
+    </w:p>
+    <w:p>
+      <w:pPr>
+        <w:pStyle w:val="Listenabsatz"/>
+        <w:numPr>
+          <w:ilvl w:val="0"/>
+          <w:numId w:val="13"/>
+        </w:numPr>
+        <w:rPr>
+          <w:lang w:val="en-GB"/>
+        </w:rPr>
+      </w:pPr>
+      <w:r>
+        <w:rPr>
+          <w:rFonts w:ascii="Courier New" w:hAnsi="Courier New" w:cs="Courier New"/>
+          <w:lang w:val="en-GB"/>
+        </w:rPr>
+        <w:t>state:</w:t>
+      </w:r>
+      <w:r>
+        <w:rPr>
+          <w:lang w:val="en-GB"/>
+        </w:rPr>
+        <w:t xml:space="preserve"> Checks, if the state of the "targets" objects matches a given "state"</w:t>
+      </w:r>
+    </w:p>
+    <w:p>
+      <w:pPr>
+        <w:pStyle w:val="berschrift1"/>
+        <w:rPr>
+          <w:lang w:val="en-GB"/>
+        </w:rPr>
+      </w:pPr>
+      <w:r>
+        <w:rPr>
+          <w:lang w:val="en-GB"/>
+        </w:rPr>
+        <w:t>Interaction with the Game</w:t>
+      </w:r>
+    </w:p>
+    <w:p>
+      <w:pPr>
+        <w:rPr>
+          <w:lang w:val="en-GB"/>
+        </w:rPr>
+      </w:pPr>
+      <w:r>
+        <w:rPr>
+          <w:lang w:val="en-GB"/>
+        </w:rPr>
+        <w:t>Interaction between the user and the game is done by putting a command into the game engine, and the game engine then changes the game state and prints changes to the user in form of text.</w:t>
+      </w:r>
+    </w:p>
+    <w:p>
+      <w:pPr>
+        <w:rPr>
+          <w:lang w:val="en-GB"/>
+        </w:rPr>
+      </w:pPr>
+      <w:r>
+        <w:rPr>
+          <w:lang w:val="en-GB"/>
+        </w:rPr>
+        <w:t>Changes that cause text being printed to the user:</w:t>
+      </w:r>
+    </w:p>
+    <w:p>
+      <w:pPr>
+        <w:rPr>
+          <w:lang w:val="en-GB"/>
+        </w:rPr>
+      </w:pPr>
+    </w:p>
+    <w:p>
+      <w:pPr>
+        <w:pStyle w:val="Listenabsatz"/>
+        <w:numPr>
+          <w:ilvl w:val="0"/>
+          <w:numId w:val="25"/>
+        </w:numPr>
+        <w:rPr>
+          <w:lang w:val="en-GB"/>
+        </w:rPr>
+      </w:pPr>
+      <w:r>
+        <w:rPr>
+          <w:lang w:val="en-GB"/>
+        </w:rPr>
+        <w:t>Wh</w:t>
+      </w:r>
+      <w:r>
+        <w:rPr>
+          <w:lang w:val="en-GB"/>
+        </w:rPr>
+        <w:t xml:space="preserve">en a command is executed </w:t>
+      </w:r>
+      <w:r>
+        <w:rPr>
+          <w:lang w:val="en-GB"/>
+        </w:rPr>
+        <w:sym w:font="Wingdings" w:char="F0E0"/>
+      </w:r>
+      <w:r>
+        <w:rPr>
+          <w:lang w:val="en-GB"/>
+        </w:rPr>
+        <w:t xml:space="preserve"> the command’s text </w:t>
+      </w:r>
+    </w:p>
+    <w:p>
+      <w:pPr>
+        <w:pStyle w:val="Listenabsatz"/>
+        <w:numPr>
+          <w:ilvl w:val="0"/>
+          <w:numId w:val="25"/>
+        </w:numPr>
+        <w:rPr>
+          <w:lang w:val="en-GB"/>
+        </w:rPr>
+      </w:pPr>
+      <w:r>
+        <w:rPr>
+          <w:lang w:val="en-GB"/>
+        </w:rPr>
+        <w:t xml:space="preserve">When a command condition fails </w:t>
+      </w:r>
+      <w:r>
+        <w:rPr>
+          <w:lang w:val="en-GB"/>
+        </w:rPr>
+        <w:sym w:font="Wingdings" w:char="F0E0"/>
+      </w:r>
+      <w:r>
+        <w:rPr>
+          <w:lang w:val="en-GB"/>
+        </w:rPr>
+        <w:t xml:space="preserve"> the condition’s else text</w:t>
+      </w:r>
+    </w:p>
+    <w:p>
+      <w:pPr>
+        <w:pStyle w:val="Listenabsatz"/>
+        <w:numPr>
+          <w:ilvl w:val="0"/>
+          <w:numId w:val="25"/>
+        </w:numPr>
+        <w:rPr>
+          <w:lang w:val="en-GB"/>
+        </w:rPr>
+      </w:pPr>
+      <w:r>
+        <w:rPr>
+          <w:lang w:val="en-GB"/>
+        </w:rPr>
+        <w:t xml:space="preserve">When the current location changes </w:t>
+      </w:r>
+      <w:r>
+        <w:rPr>
+          <w:lang w:val="en-GB"/>
+        </w:rPr>
+        <w:sym w:font="Wingdings" w:char="F0E0"/>
+      </w:r>
+      <w:r>
+        <w:rPr>
+          <w:lang w:val="en-GB"/>
+        </w:rPr>
+        <w:t xml:space="preserve"> the name of the new location</w:t>
+      </w:r>
+    </w:p>
+    <w:p>
+      <w:pPr>
+        <w:pStyle w:val="Listenabsatz"/>
+        <w:numPr>
+          <w:ilvl w:val="0"/>
+          <w:numId w:val="25"/>
+        </w:numPr>
+        <w:rPr>
+          <w:lang w:val="en-GB"/>
+        </w:rPr>
+      </w:pPr>
+      <w:r>
+        <w:rPr>
+          <w:lang w:val="en-GB"/>
+        </w:rPr>
+        <w:t xml:space="preserve">When the user wants to use/take an item which is disabled </w:t>
+      </w:r>
+      <w:r>
+        <w:rPr>
+          <w:lang w:val="en-GB"/>
+        </w:rPr>
+        <w:sym w:font="Wingdings" w:char="F0E0"/>
+      </w:r>
+      <w:r>
+        <w:rPr>
+          <w:lang w:val="en-GB"/>
+        </w:rPr>
+        <w:t xml:space="preserve"> information message</w:t>
+      </w:r>
+    </w:p>
+    <w:p>
+      <w:pPr>
+        <w:pStyle w:val="Listenabsatz"/>
+        <w:numPr>
+          <w:ilvl w:val="0"/>
+          <w:numId w:val="25"/>
+        </w:numPr>
+        <w:rPr>
+          <w:lang w:val="en-GB"/>
+        </w:rPr>
+      </w:pPr>
+      <w:r>
+        <w:rPr>
+          <w:lang w:val="en-GB"/>
+        </w:rPr>
+        <w:t xml:space="preserve">When the user wants to go to a location which is not adjacent to the current location </w:t>
+      </w:r>
+      <w:r>
+        <w:rPr>
+          <w:lang w:val="en-GB"/>
+        </w:rPr>
+        <w:sym w:font="Wingdings" w:char="F0E0"/>
+      </w:r>
+      <w:r>
+        <w:rPr>
+          <w:lang w:val="en-GB"/>
+        </w:rPr>
+        <w:t xml:space="preserve"> information message</w:t>
+      </w:r>
+    </w:p>
+    <w:p>
+      <w:pPr>
+        <w:pStyle w:val="Listenabsatz"/>
+        <w:numPr>
+          <w:ilvl w:val="0"/>
+          <w:numId w:val="25"/>
+        </w:numPr>
+        <w:rPr>
+          <w:lang w:val="en-GB"/>
+        </w:rPr>
+      </w:pPr>
+      <w:r>
+        <w:rPr>
+          <w:lang w:val="en-GB"/>
+        </w:rPr>
+        <w:t xml:space="preserve">When the user tries to interact with an item that is invisible or does not exist </w:t>
+      </w:r>
+      <w:r>
+        <w:rPr>
+          <w:lang w:val="en-GB"/>
+        </w:rPr>
+        <w:sym w:font="Wingdings" w:char="F0E0"/>
+      </w:r>
+      <w:r>
+        <w:rPr>
+          <w:lang w:val="en-GB"/>
+        </w:rPr>
+        <w:t xml:space="preserve"> error message</w:t>
+      </w:r>
+      <w:r>
+        <w:rPr>
+          <w:lang w:val="en-GB"/>
+        </w:rPr>
+        <w:t xml:space="preserve"> </w:t>
+      </w:r>
+    </w:p>
+    <w:p>
+      <w:pPr>
+        <w:pStyle w:val="berschrift1"/>
+        <w:rPr>
+          <w:lang w:val="en-GB"/>
+        </w:rPr>
+      </w:pPr>
+      <w:r>
+        <w:rPr>
+          <w:lang w:val="en-GB"/>
+        </w:rPr>
+        <w:t>Refactoring</w:t>
+      </w:r>
+    </w:p>
+    <w:p>
+      <w:pPr>
+        <w:pStyle w:val="Listenabsatz"/>
+        <w:numPr>
+          <w:ilvl w:val="0"/>
+          <w:numId w:val="3"/>
+        </w:numPr>
+        <w:ind w:left="709"/>
+        <w:rPr>
+          <w:lang w:val="en-GB"/>
+        </w:rPr>
+      </w:pPr>
+      <w:r>
+        <w:rPr>
+          <w:lang w:val="en-GB"/>
+        </w:rPr>
+        <w:t>Creates packages for actions, co</w:t>
+      </w:r>
+      <w:r>
+        <w:rPr>
+          <w:lang w:val="en-GB"/>
+        </w:rPr>
+        <w:t>mmands, conditions and entities</w:t>
+      </w:r>
+    </w:p>
+    <w:p>
+      <w:pPr>
+        <w:pStyle w:val="Listenabsatz"/>
+        <w:numPr>
+          <w:ilvl w:val="0"/>
+          <w:numId w:val="3"/>
+        </w:numPr>
+        <w:ind w:left="709"/>
+        <w:rPr>
+          <w:lang w:val="en-GB"/>
+        </w:rPr>
+      </w:pPr>
+      <w:r>
+        <w:rPr>
+          <w:lang w:val="en-GB"/>
+        </w:rPr>
+        <w:t>A</w:t>
+      </w:r>
+      <w:r>
+        <w:rPr>
+          <w:lang w:val="en-GB"/>
+        </w:rPr>
+        <w:t>dd Win action, so the game can actually be won</w:t>
+      </w:r>
+    </w:p>
+    <w:p>
+      <w:pPr>
+        <w:pStyle w:val="Listenabsatz"/>
+        <w:numPr>
+          <w:ilvl w:val="0"/>
+          <w:numId w:val="3"/>
+        </w:numPr>
+        <w:ind w:left="709"/>
+        <w:rPr>
+          <w:lang w:val="en-GB"/>
+        </w:rPr>
+      </w:pPr>
+      <w:r>
+        <w:rPr>
+          <w:lang w:val="en-GB"/>
+        </w:rPr>
+        <w:t xml:space="preserve">Interactions were planned as singleton, later on multiple instances of the same interaction type were needed with different parameters </w:t>
+      </w:r>
+      <w:r>
+        <w:rPr>
+          <w:lang w:val="en-GB"/>
+        </w:rPr>
+        <w:sym w:font="Wingdings" w:char="F0E0"/>
+      </w:r>
+      <w:r>
+        <w:rPr>
+          <w:lang w:val="en-GB"/>
+        </w:rPr>
+        <w:t xml:space="preserve"> singleton pattern was dropped</w:t>
+      </w:r>
+    </w:p>
+    <w:p>
+      <w:pPr>
+        <w:pStyle w:val="Listenabsatz"/>
+        <w:numPr>
+          <w:ilvl w:val="0"/>
+          <w:numId w:val="3"/>
+        </w:numPr>
+        <w:ind w:left="709"/>
+        <w:rPr>
+          <w:lang w:val="en-GB"/>
+        </w:rPr>
+      </w:pPr>
+      <w:r>
+        <w:rPr>
+          <w:lang w:val="en-GB"/>
+        </w:rPr>
+        <w:t>Added list of ignored phrases to the Interaction classes, to be able to, for example, type “go to” instead of “go”, and achieve the same result</w:t>
+      </w:r>
+    </w:p>
+    <w:p>
+      <w:pPr>
+        <w:pStyle w:val="berschrift1"/>
+        <w:rPr>
+          <w:lang w:val="en-GB"/>
+        </w:rPr>
+      </w:pPr>
+      <w:r>
+        <w:rPr>
+          <w:lang w:val="en-GB"/>
+        </w:rPr>
+        <w:t>Design patterns</w:t>
+      </w:r>
+    </w:p>
+    <w:p>
+      <w:pPr>
+        <w:pStyle w:val="berschrift2"/>
+        <w:rPr>
+          <w:lang w:val="en-GB"/>
+        </w:rPr>
+      </w:pPr>
+      <w:r>
+        <w:rPr>
+          <w:lang w:val="en-GB"/>
+        </w:rPr>
+        <w:t>Template Method</w:t>
+      </w:r>
+    </w:p>
+    <w:p>
+      <w:pPr>
+        <w:rPr>
+          <w:lang w:val="en-GB"/>
+        </w:rPr>
+      </w:pPr>
+      <w:r>
+        <w:rPr>
+          <w:lang w:val="en-GB"/>
+        </w:rPr>
+        <w:t>Multiple abstract classes in the system use the template method pattern, to be able to manage different behaviors of items in the same way:</w:t>
+      </w:r>
+    </w:p>
+    <w:p>
+      <w:pPr>
+        <w:pStyle w:val="Listenabsatz"/>
+        <w:numPr>
+          <w:ilvl w:val="0"/>
+          <w:numId w:val="26"/>
+        </w:numPr>
+        <w:rPr>
+          <w:lang w:val="en-GB"/>
+        </w:rPr>
+      </w:pPr>
+      <w:r>
+        <w:rPr>
+          <w:b/>
+          <w:lang w:val="en-GB"/>
+        </w:rPr>
+        <w:t>Interaction</w:t>
+      </w:r>
+      <w:r>
+        <w:rPr>
+          <w:lang w:val="en-GB"/>
+        </w:rPr>
+        <w:t xml:space="preserve">: Different implementations of the interaction class override the abstract method </w:t>
+      </w:r>
+      <w:r>
+        <w:rPr>
+          <w:rFonts w:ascii="Courier New" w:hAnsi="Courier New" w:cs="Courier New"/>
+          <w:lang w:val="en-GB"/>
+        </w:rPr>
+        <w:t>applyInternal(),</w:t>
+      </w:r>
+      <w:r>
+        <w:rPr>
+          <w:lang w:val="en-GB"/>
+        </w:rPr>
+        <w:t xml:space="preserve"> which is called when a command is entered in the console. The concrete implementations then know</w:t>
+      </w:r>
+      <w:r>
+        <w:rPr>
+          <w:lang w:val="en-GB"/>
+        </w:rPr>
+        <w:t>s</w:t>
+      </w:r>
+      <w:r>
+        <w:rPr>
+          <w:lang w:val="en-GB"/>
+        </w:rPr>
+        <w:t>, what to do with the entered text.</w:t>
+      </w:r>
+    </w:p>
+    <w:p>
+      <w:pPr>
+        <w:pStyle w:val="Listenabsatz"/>
+        <w:numPr>
+          <w:ilvl w:val="0"/>
+          <w:numId w:val="26"/>
+        </w:numPr>
+        <w:rPr>
+          <w:lang w:val="en-GB"/>
+        </w:rPr>
+      </w:pPr>
+      <w:r>
+        <w:rPr>
+          <w:b/>
+          <w:lang w:val="en-GB"/>
+        </w:rPr>
+        <w:t xml:space="preserve">Condition: </w:t>
+      </w:r>
+      <w:r>
+        <w:rPr>
+          <w:lang w:val="en-GB"/>
+        </w:rPr>
+        <w:t xml:space="preserve">Different implementations of the </w:t>
+      </w:r>
+      <w:r>
+        <w:rPr>
+          <w:lang w:val="en-GB"/>
+        </w:rPr>
+        <w:t>condition</w:t>
+      </w:r>
+      <w:r>
+        <w:rPr>
+          <w:lang w:val="en-GB"/>
+        </w:rPr>
+        <w:t xml:space="preserve"> class override the abstract method </w:t>
+      </w:r>
+      <w:r>
+        <w:rPr>
+          <w:rFonts w:ascii="Courier New" w:hAnsi="Courier New" w:cs="Courier New"/>
+          <w:lang w:val="en-GB"/>
+        </w:rPr>
+        <w:t>check</w:t>
+      </w:r>
+      <w:r>
+        <w:rPr>
+          <w:rFonts w:ascii="Courier New" w:hAnsi="Courier New" w:cs="Courier New"/>
+          <w:lang w:val="en-GB"/>
+        </w:rPr>
+        <w:t>(),</w:t>
+      </w:r>
+      <w:r>
+        <w:rPr>
+          <w:lang w:val="en-GB"/>
+        </w:rPr>
+        <w:t xml:space="preserve"> which is called when the condition needs to be verified</w:t>
+      </w:r>
+      <w:r>
+        <w:rPr>
+          <w:lang w:val="en-GB"/>
+        </w:rPr>
+        <w:t>. The concrete implementations then know</w:t>
+      </w:r>
+      <w:r>
+        <w:rPr>
+          <w:lang w:val="en-GB"/>
+        </w:rPr>
+        <w:t>s</w:t>
+      </w:r>
+      <w:r>
+        <w:rPr>
+          <w:lang w:val="en-GB"/>
+        </w:rPr>
+        <w:t xml:space="preserve">, what to </w:t>
+      </w:r>
+      <w:r>
+        <w:rPr>
+          <w:lang w:val="en-GB"/>
+        </w:rPr>
+        <w:t>check to verify the condition</w:t>
+      </w:r>
+      <w:r>
+        <w:rPr>
+          <w:lang w:val="en-GB"/>
+        </w:rPr>
+        <w:t>.</w:t>
+      </w:r>
+    </w:p>
+    <w:p>
+      <w:pPr>
+        <w:pStyle w:val="Listenabsatz"/>
+        <w:numPr>
+          <w:ilvl w:val="0"/>
+          <w:numId w:val="26"/>
+        </w:numPr>
+        <w:rPr>
+          <w:lang w:val="en-GB"/>
+        </w:rPr>
+      </w:pPr>
+      <w:r>
+        <w:rPr>
+          <w:b/>
+          <w:lang w:val="en-GB"/>
+        </w:rPr>
+        <w:t>Action:</w:t>
+      </w:r>
+      <w:r>
+        <w:rPr>
+          <w:lang w:val="en-GB"/>
+        </w:rPr>
+        <w:t xml:space="preserve"> </w:t>
+      </w:r>
+      <w:r>
+        <w:rPr>
+          <w:lang w:val="en-GB"/>
+        </w:rPr>
+        <w:t xml:space="preserve">Different implementations of the </w:t>
+      </w:r>
+      <w:r>
+        <w:rPr>
+          <w:lang w:val="en-GB"/>
+        </w:rPr>
+        <w:t>action</w:t>
+      </w:r>
+      <w:r>
+        <w:rPr>
+          <w:lang w:val="en-GB"/>
+        </w:rPr>
+        <w:t xml:space="preserve"> class override the abstract method </w:t>
+      </w:r>
+      <w:r>
+        <w:rPr>
+          <w:rFonts w:ascii="Courier New" w:hAnsi="Courier New" w:cs="Courier New"/>
+          <w:lang w:val="en-GB"/>
+        </w:rPr>
+        <w:t>apply</w:t>
+      </w:r>
+      <w:r>
+        <w:rPr>
+          <w:rFonts w:ascii="Courier New" w:hAnsi="Courier New" w:cs="Courier New"/>
+          <w:lang w:val="en-GB"/>
+        </w:rPr>
+        <w:t>(),</w:t>
+      </w:r>
+      <w:r>
+        <w:rPr>
+          <w:lang w:val="en-GB"/>
+        </w:rPr>
+        <w:t xml:space="preserve"> which is called when an action should be applied to the game state, after the conditions have been verified</w:t>
+      </w:r>
+      <w:r>
+        <w:rPr>
+          <w:lang w:val="en-GB"/>
+        </w:rPr>
+        <w:t xml:space="preserve">. The concrete implementations then know, what to </w:t>
+      </w:r>
+      <w:r>
+        <w:rPr>
+          <w:lang w:val="en-GB"/>
+        </w:rPr>
+        <w:t>actually change in the game state.</w:t>
+      </w:r>
+      <w:r>
+        <w:rPr>
+          <w:lang w:val="en-GB"/>
+        </w:rPr>
+        <w:t xml:space="preserve"> </w:t>
+      </w:r>
+    </w:p>
+    <w:p>
+      <w:pPr>
+        <w:pStyle w:val="berschrift1"/>
+        <w:rPr>
+          <w:lang w:val="en-GB"/>
+        </w:rPr>
+      </w:pPr>
+      <w:r>
+        <w:rPr>
+          <w:lang w:val="en-GB"/>
+        </w:rPr>
+        <w:t>External dependencies</w:t>
+      </w:r>
+    </w:p>
+    <w:p>
+      <w:pPr>
+        <w:pStyle w:val="Listenabsatz"/>
+        <w:numPr>
+          <w:ilvl w:val="0"/>
+          <w:numId w:val="15"/>
+        </w:numPr>
+        <w:rPr>
+          <w:lang w:val="en-GB"/>
+        </w:rPr>
+      </w:pPr>
+      <w:r>
+        <w:rPr>
+          <w:lang w:val="en-GB"/>
+        </w:rPr>
+        <w:t>Jackson JSON parser</w:t>
+      </w:r>
+    </w:p>
+    <w:p>
+      <w:pPr>
+        <w:pStyle w:val="Listenabsatz"/>
+        <w:numPr>
+          <w:ilvl w:val="0"/>
+          <w:numId w:val="15"/>
+        </w:numPr>
+        <w:rPr>
+          <w:lang w:val="en-GB"/>
+        </w:rPr>
+      </w:pPr>
+      <w:r>
+        <w:rPr>
+          <w:lang w:val="en-GB"/>
+        </w:rPr>
+        <w:t>Google Guava Utils</w:t>
+      </w:r>
+    </w:p>
+    <w:p>
+      <w:pPr>
+        <w:pStyle w:val="berschrift1"/>
+        <w:rPr>
+          <w:lang w:val="en-GB"/>
+        </w:rPr>
+      </w:pPr>
+      <w:r>
+        <w:rPr>
+          <w:lang w:val="en-GB"/>
+        </w:rPr>
+        <w:t>Test driven development</w:t>
+      </w:r>
+    </w:p>
+    <w:p>
+      <w:pPr>
+        <w:pStyle w:val="Listenabsatz"/>
+        <w:numPr>
+          <w:ilvl w:val="0"/>
+          <w:numId w:val="17"/>
+        </w:numPr>
+        <w:rPr>
+          <w:lang w:val="en-GB"/>
+        </w:rPr>
+      </w:pPr>
+      <w:r>
+        <w:rPr>
+          <w:lang w:val="en-GB"/>
+        </w:rPr>
+        <w:t>Create Unit tests for game parsing</w:t>
+      </w:r>
+    </w:p>
+    <w:p>
+      <w:pPr>
+        <w:pStyle w:val="Listenabsatz"/>
+        <w:numPr>
+          <w:ilvl w:val="0"/>
+          <w:numId w:val="17"/>
+        </w:numPr>
+        <w:rPr>
+          <w:lang w:val="en-GB"/>
+        </w:rPr>
+      </w:pPr>
+      <w:r>
+        <w:rPr>
+          <w:lang w:val="en-GB"/>
+        </w:rPr>
+        <w:t>Decide that unsuccessful parsing just returns a null - game</w:t>
+      </w:r>
+    </w:p>
+    <w:p>
+      <w:pPr>
+        <w:pStyle w:val="Listenabsatz"/>
+        <w:numPr>
+          <w:ilvl w:val="0"/>
+          <w:numId w:val="17"/>
+        </w:numPr>
+        <w:rPr>
+          <w:lang w:val="en-GB"/>
+        </w:rPr>
+      </w:pPr>
+      <w:r>
+        <w:rPr>
+          <w:lang w:val="en-GB"/>
+        </w:rPr>
+        <w:lastRenderedPageBreak/>
+        <w:t>Create unit test loading with empty JSON object "{}" -&gt; expecting null</w:t>
+      </w:r>
+    </w:p>
+    <w:p>
+      <w:pPr>
+        <w:pStyle w:val="Listenabsatz"/>
+        <w:numPr>
+          <w:ilvl w:val="0"/>
+          <w:numId w:val="19"/>
+        </w:numPr>
+        <w:rPr>
+          <w:lang w:val="en-GB"/>
+        </w:rPr>
+      </w:pPr>
+      <w:r>
+        <w:rPr>
+          <w:lang w:val="en-GB"/>
+        </w:rPr>
+        <w:t>Add dependency to Jackson JSON parse API</w:t>
+      </w:r>
+    </w:p>
+    <w:p>
+      <w:pPr>
+        <w:pStyle w:val="Listenabsatz"/>
+        <w:numPr>
+          <w:ilvl w:val="0"/>
+          <w:numId w:val="19"/>
+        </w:numPr>
+        <w:rPr>
+          <w:lang w:val="en-GB"/>
+        </w:rPr>
+      </w:pPr>
+      <w:r>
+        <w:rPr>
+          <w:lang w:val="en-GB"/>
+        </w:rPr>
+        <w:t>Implement GameLoader class which calls Jackson's JSON parser with the Game class</w:t>
+      </w:r>
+    </w:p>
+    <w:p>
+      <w:pPr>
+        <w:pStyle w:val="Listenabsatz"/>
+        <w:numPr>
+          <w:ilvl w:val="0"/>
+          <w:numId w:val="19"/>
+        </w:numPr>
+        <w:rPr>
+          <w:lang w:val="en-GB"/>
+        </w:rPr>
+      </w:pPr>
+      <w:r>
+        <w:rPr>
+          <w:lang w:val="en-GB"/>
+        </w:rPr>
+        <w:t>Catches JsonParseException and JsonMappingException, returns null</w:t>
+      </w:r>
+    </w:p>
+    <w:p>
+      <w:pPr>
+        <w:pStyle w:val="Listenabsatz"/>
+        <w:numPr>
+          <w:ilvl w:val="0"/>
+          <w:numId w:val="19"/>
+        </w:numPr>
+        <w:rPr>
+          <w:lang w:val="en-GB"/>
+        </w:rPr>
+      </w:pPr>
+      <w:r>
+        <w:rPr>
+          <w:lang w:val="en-GB"/>
+        </w:rPr>
+        <w:t>Throw IllegalArgumentException in Game's constructor, when start location or locations map is null</w:t>
+      </w:r>
+    </w:p>
+    <w:p>
+      <w:pPr>
+        <w:pStyle w:val="Listenabsatz"/>
+        <w:numPr>
+          <w:ilvl w:val="0"/>
+          <w:numId w:val="17"/>
+        </w:numPr>
+        <w:rPr>
+          <w:lang w:val="en-GB"/>
+        </w:rPr>
+      </w:pPr>
+      <w:r>
+        <w:rPr>
+          <w:lang w:val="en-GB"/>
+        </w:rPr>
+        <w:t>Create unit test loading a game with empty locations and a simple start location</w:t>
+      </w:r>
+    </w:p>
+    <w:p>
+      <w:pPr>
+        <w:pStyle w:val="Listenabsatz"/>
+        <w:numPr>
+          <w:ilvl w:val="0"/>
+          <w:numId w:val="19"/>
+        </w:numPr>
+        <w:rPr>
+          <w:lang w:val="en-GB"/>
+        </w:rPr>
+      </w:pPr>
+      <w:r>
+        <w:rPr>
+          <w:lang w:val="en-GB"/>
+        </w:rPr>
+        <w:t>Create constructor parameters in game for start location, start text and locations, and add Jackson annotations</w:t>
+      </w:r>
+    </w:p>
+    <w:p>
+      <w:pPr>
+        <w:pStyle w:val="Listenabsatz"/>
+        <w:numPr>
+          <w:ilvl w:val="0"/>
+          <w:numId w:val="17"/>
+        </w:numPr>
+        <w:rPr>
+          <w:lang w:val="en-GB"/>
+        </w:rPr>
+      </w:pPr>
+      <w:r>
+        <w:rPr>
+          <w:lang w:val="en-GB"/>
+        </w:rPr>
+        <w:t>Create unit test loading a game with 1 location</w:t>
+      </w:r>
+    </w:p>
+    <w:p>
+      <w:pPr>
+        <w:pStyle w:val="Listenabsatz"/>
+        <w:numPr>
+          <w:ilvl w:val="0"/>
+          <w:numId w:val="19"/>
+        </w:numPr>
+        <w:rPr>
+          <w:lang w:val="en-GB"/>
+        </w:rPr>
+      </w:pPr>
+      <w:r>
+        <w:rPr>
+          <w:lang w:val="en-GB"/>
+        </w:rPr>
+        <w:t>Update BaseEntity class: add annotations for Jackson to enable JSON property mapping</w:t>
+      </w:r>
+    </w:p>
+    <w:p>
+      <w:pPr>
+        <w:pStyle w:val="Listenabsatz"/>
+        <w:numPr>
+          <w:ilvl w:val="0"/>
+          <w:numId w:val="19"/>
+        </w:numPr>
+        <w:rPr>
+          <w:lang w:val="en-GB"/>
+        </w:rPr>
+      </w:pPr>
+      <w:r>
+        <w:rPr>
+          <w:lang w:val="en-GB"/>
+        </w:rPr>
+        <w:t>Realize a mapping of entity ID -&gt; entity for all entities (locations and items) must be present in the Game class -&gt; create such a mapping in the constructor, and build it after the game with all its entities has been loaded from JSON.</w:t>
+      </w:r>
+    </w:p>
+    <w:p>
+      <w:pPr>
+        <w:pStyle w:val="Listenabsatz"/>
+        <w:numPr>
+          <w:ilvl w:val="0"/>
+          <w:numId w:val="17"/>
+        </w:numPr>
+        <w:rPr>
+          <w:lang w:val="en-GB"/>
+        </w:rPr>
+      </w:pPr>
+      <w:r>
+        <w:rPr>
+          <w:lang w:val="en-GB"/>
+        </w:rPr>
+        <w:t>Create unit test loading external JSON file, which contains all types of game entities ("validGame.json")</w:t>
+      </w:r>
+    </w:p>
+    <w:p>
+      <w:pPr>
+        <w:pStyle w:val="Listenabsatz"/>
+        <w:numPr>
+          <w:ilvl w:val="0"/>
+          <w:numId w:val="21"/>
+        </w:numPr>
+        <w:ind w:left="1068"/>
+        <w:rPr>
+          <w:lang w:val="en-GB"/>
+        </w:rPr>
+      </w:pPr>
+      <w:r>
+        <w:rPr>
+          <w:lang w:val="en-GB"/>
+        </w:rPr>
+        <w:t>two locations adjacent to each other, first location is start location and contains all commans: look, use, use_with, take</w:t>
+      </w:r>
+    </w:p>
+    <w:p>
+      <w:pPr>
+        <w:pStyle w:val="Listenabsatz"/>
+        <w:numPr>
+          <w:ilvl w:val="0"/>
+          <w:numId w:val="21"/>
+        </w:numPr>
+        <w:ind w:left="1068"/>
+        <w:rPr>
+          <w:lang w:val="en-GB"/>
+        </w:rPr>
+      </w:pPr>
+      <w:r>
+        <w:rPr>
+          <w:lang w:val="en-GB"/>
+        </w:rPr>
+        <w:t>Create mapping annotations for Jackson in all game classes, to be able to load them from JSON.</w:t>
+      </w:r>
+    </w:p>
+    <w:p>
+      <w:pPr>
+        <w:pStyle w:val="Listenabsatz"/>
+        <w:numPr>
+          <w:ilvl w:val="0"/>
+          <w:numId w:val="21"/>
+        </w:numPr>
+        <w:ind w:left="1068"/>
+        <w:rPr>
+          <w:lang w:val="en-GB"/>
+        </w:rPr>
+      </w:pPr>
+      <w:r>
+        <w:rPr>
+          <w:lang w:val="en-GB"/>
+        </w:rPr>
+        <w:t>Try to load game from JSON</w:t>
+      </w:r>
+    </w:p>
+    <w:p>
+      <w:pPr>
+        <w:pStyle w:val="Listenabsatz"/>
+        <w:numPr>
+          <w:ilvl w:val="0"/>
+          <w:numId w:val="21"/>
+        </w:numPr>
+        <w:ind w:left="1068"/>
+        <w:rPr>
+          <w:lang w:val="en-GB"/>
+        </w:rPr>
+      </w:pPr>
+      <w:r>
+        <w:rPr>
+          <w:lang w:val="en-GB"/>
+        </w:rPr>
+        <w:t>For every error, fix it! -&gt; mostly jackson problems, could all be handled easily</w:t>
+      </w:r>
+    </w:p>
+    <w:p>
+      <w:pPr>
+        <w:pStyle w:val="Listenabsatz"/>
+        <w:numPr>
+          <w:ilvl w:val="0"/>
+          <w:numId w:val="21"/>
+        </w:numPr>
+        <w:ind w:left="1068"/>
+        <w:rPr>
+          <w:b/>
+          <w:lang w:val="en-GB"/>
+        </w:rPr>
+      </w:pPr>
+      <w:r>
+        <w:rPr>
+          <w:b/>
+          <w:lang w:val="en-GB"/>
+        </w:rPr>
+        <w:t>G</w:t>
+      </w:r>
+      <w:r>
+        <w:rPr>
+          <w:b/>
+          <w:lang w:val="en-GB"/>
+        </w:rPr>
+        <w:t>ame can already be loaded from JSON</w:t>
+      </w:r>
+    </w:p>
+    <w:p>
+      <w:pPr>
+        <w:pStyle w:val="Listenabsatz"/>
+        <w:numPr>
+          <w:ilvl w:val="0"/>
+          <w:numId w:val="21"/>
+        </w:numPr>
+        <w:ind w:left="1068"/>
+        <w:rPr>
+          <w:lang w:val="en-GB"/>
+        </w:rPr>
+      </w:pPr>
+      <w:r>
+        <w:rPr>
+          <w:lang w:val="en-GB"/>
+        </w:rPr>
+        <w:t>Update unit test: testing if object hierarchy and all properties get instantiated correctly.</w:t>
+      </w:r>
+    </w:p>
+    <w:p>
+      <w:pPr>
+        <w:pStyle w:val="Listenabsatz"/>
+        <w:numPr>
+          <w:ilvl w:val="0"/>
+          <w:numId w:val="17"/>
+        </w:numPr>
+        <w:rPr>
+          <w:lang w:val="en-GB"/>
+        </w:rPr>
+      </w:pPr>
+      <w:r>
+        <w:rPr>
+          <w:lang w:val="en-GB"/>
+        </w:rPr>
+        <w:t>Create GameState, which manages a game in process</w:t>
+      </w:r>
+    </w:p>
+    <w:p>
+      <w:pPr>
+        <w:pStyle w:val="Listenabsatz"/>
+        <w:numPr>
+          <w:ilvl w:val="0"/>
+          <w:numId w:val="21"/>
+        </w:numPr>
+        <w:rPr>
+          <w:lang w:val="en-GB"/>
+        </w:rPr>
+      </w:pPr>
+      <w:r>
+        <w:rPr>
+          <w:lang w:val="en-GB"/>
+        </w:rPr>
+        <w:t>Create interaction package which contains</w:t>
+      </w:r>
+    </w:p>
+    <w:p>
+      <w:pPr>
+        <w:pStyle w:val="Listenabsatz"/>
+        <w:numPr>
+          <w:ilvl w:val="1"/>
+          <w:numId w:val="21"/>
+        </w:numPr>
+        <w:rPr>
+          <w:lang w:val="en-GB"/>
+        </w:rPr>
+      </w:pPr>
+      <w:r>
+        <w:rPr>
+          <w:lang w:val="en-GB"/>
+        </w:rPr>
+        <w:t>Interaction Manager, which takes the Players input and delegates it to the target interactions (use, take, go …)</w:t>
+      </w:r>
+    </w:p>
+    <w:p>
+      <w:pPr>
+        <w:pStyle w:val="Listenabsatz"/>
+        <w:numPr>
+          <w:ilvl w:val="1"/>
+          <w:numId w:val="21"/>
+        </w:numPr>
+        <w:rPr>
+          <w:lang w:val="en-GB"/>
+        </w:rPr>
+      </w:pPr>
+      <w:r>
+        <w:rPr>
+          <w:lang w:val="en-GB"/>
+        </w:rPr>
+        <w:t>Interaction, which is the base type for each interaction possible</w:t>
+      </w:r>
+    </w:p>
+    <w:p>
+      <w:pPr>
+        <w:pStyle w:val="Listenabsatz"/>
+        <w:numPr>
+          <w:ilvl w:val="1"/>
+          <w:numId w:val="21"/>
+        </w:numPr>
+        <w:rPr>
+          <w:lang w:val="en-GB"/>
+        </w:rPr>
+      </w:pPr>
+      <w:r>
+        <w:rPr>
+          <w:lang w:val="en-GB"/>
+        </w:rPr>
+        <w:t xml:space="preserve">Concrete interaction  classes, which try apply Commands to </w:t>
+      </w:r>
       <w:bookmarkStart w:id="0" w:name="_GoBack"/>
       <w:bookmarkEnd w:id="0"/>
-      <w:r>
-        <w:rPr>
-          <w:rFonts w:ascii="Courier New" w:hAnsi="Courier New" w:cs="Courier New"/>
-          <w:lang w:val="en-GB"/>
-        </w:rPr>
-        <w:t xml:space="preserve">): </w:t>
-      </w:r>
-    </w:p>
-    <w:p>
-      <w:pPr>
-        <w:pStyle w:val="Listenabsatz"/>
-        <w:numPr>
-          <w:ilvl w:val="1"/>
-          <w:numId w:val="2"/>
-        </w:numPr>
-        <w:rPr>
-          <w:lang w:val="en-GB"/>
-        </w:rPr>
-      </w:pPr>
-      <w:r>
-        <w:rPr>
-          <w:lang w:val="en-GB"/>
-        </w:rPr>
-        <w:t>Switches to another Location, if it is visible and enabled.</w:t>
-      </w:r>
-    </w:p>
-    <w:p>
-      <w:pPr>
-        <w:pStyle w:val="Listenabsatz"/>
-        <w:numPr>
-          <w:ilvl w:val="1"/>
-          <w:numId w:val="2"/>
-        </w:numPr>
-        <w:rPr>
-          <w:lang w:val="en-GB"/>
-        </w:rPr>
-      </w:pPr>
-      <w:r>
-        <w:rPr>
-          <w:lang w:val="en-GB"/>
-        </w:rPr>
-        <w:t>Is not bound to an object.</w:t>
-      </w:r>
-    </w:p>
-    <w:p>
-      <w:pPr>
-        <w:pStyle w:val="Listenabsatz"/>
-        <w:numPr>
-          <w:ilvl w:val="0"/>
-          <w:numId w:val="2"/>
-        </w:numPr>
-        <w:rPr>
-          <w:rFonts w:ascii="Courier New" w:hAnsi="Courier New" w:cs="Courier New"/>
-          <w:lang w:val="en-GB"/>
-        </w:rPr>
-      </w:pPr>
-      <w:r>
-        <w:rPr>
-          <w:rFonts w:ascii="Courier New" w:hAnsi="Courier New" w:cs="Courier New"/>
-          <w:lang w:val="en-GB"/>
-        </w:rPr>
-        <w:t>inventory/items:</w:t>
-      </w:r>
-    </w:p>
-    <w:p>
-      <w:pPr>
-        <w:pStyle w:val="Listenabsatz"/>
-        <w:numPr>
-          <w:ilvl w:val="1"/>
-          <w:numId w:val="2"/>
-        </w:numPr>
-        <w:rPr>
-          <w:lang w:val="en-GB"/>
-        </w:rPr>
-      </w:pPr>
-      <w:r>
-        <w:rPr>
-          <w:lang w:val="en-GB"/>
-        </w:rPr>
-        <w:t>Displays items that the player currently has in his/her inventory.</w:t>
-      </w:r>
-    </w:p>
-    <w:p>
-      <w:pPr>
-        <w:pStyle w:val="Listenabsatz"/>
-        <w:numPr>
-          <w:ilvl w:val="1"/>
-          <w:numId w:val="2"/>
-        </w:numPr>
-        <w:rPr>
-          <w:lang w:val="en-GB"/>
-        </w:rPr>
-      </w:pPr>
-      <w:r>
-        <w:rPr>
-          <w:lang w:val="en-GB"/>
-        </w:rPr>
-        <w:t>Is not bound to an object.</w:t>
-      </w:r>
-    </w:p>
-    <w:p>
-      <w:pPr>
-        <w:pStyle w:val="berschrift1"/>
-        <w:rPr>
-          <w:lang w:val="en-GB"/>
-        </w:rPr>
-      </w:pPr>
-      <w:r>
-        <w:rPr>
-          <w:lang w:val="en-GB"/>
-        </w:rPr>
-        <w:t>Actions</w:t>
-      </w:r>
-    </w:p>
-    <w:p>
-      <w:pPr>
-        <w:rPr>
-          <w:lang w:val="en-GB"/>
-        </w:rPr>
-      </w:pPr>
-      <w:r>
-        <w:rPr>
-          <w:lang w:val="en-GB"/>
-        </w:rPr>
-        <w:t>Are contained in the do property of a command and are performed if every condition of the if property is fullfilled. Actions have a "type", a l</w:t>
-      </w:r>
-      <w:r>
-        <w:rPr>
-          <w:lang w:val="en-GB"/>
-        </w:rPr>
-        <w:t xml:space="preserve">ist of "targets" (object ids). </w:t>
-      </w:r>
-    </w:p>
-    <w:p>
-      <w:pPr>
-        <w:rPr>
-          <w:rFonts w:ascii="Courier New" w:hAnsi="Courier New" w:cs="Courier New"/>
-          <w:lang w:val="en-GB"/>
-        </w:rPr>
-      </w:pPr>
-      <w:r>
-        <w:rPr>
-          <w:lang w:val="en-GB"/>
-        </w:rPr>
-        <w:lastRenderedPageBreak/>
-        <w:t xml:space="preserve">JSON format: </w:t>
-      </w:r>
-      <w:r>
-        <w:rPr>
-          <w:rFonts w:ascii="Courier New" w:hAnsi="Courier New" w:cs="Courier New"/>
-          <w:lang w:val="en-GB"/>
-        </w:rPr>
-        <w:t>{</w:t>
-      </w:r>
-      <w:r>
-        <w:rPr>
-          <w:rFonts w:ascii="Courier New" w:hAnsi="Courier New" w:cs="Courier New"/>
-          <w:lang w:val="en-GB"/>
-        </w:rPr>
-        <w:br/>
-      </w:r>
-      <w:r>
-        <w:rPr>
-          <w:rFonts w:ascii="Courier New" w:hAnsi="Courier New" w:cs="Courier New"/>
-          <w:lang w:val="en-GB"/>
-        </w:rPr>
-        <w:tab/>
-        <w:t>"type": &lt;visible/enabled/take/remove/state&gt;,</w:t>
-      </w:r>
-      <w:r>
-        <w:rPr>
-          <w:rFonts w:ascii="Courier New" w:hAnsi="Courier New" w:cs="Courier New"/>
-          <w:lang w:val="en-GB"/>
-        </w:rPr>
-        <w:br/>
-      </w:r>
-      <w:r>
-        <w:rPr>
-          <w:rFonts w:ascii="Courier New" w:hAnsi="Courier New" w:cs="Courier New"/>
-          <w:lang w:val="en-GB"/>
-        </w:rPr>
-        <w:tab/>
-        <w:t>"targets": [&lt;string&gt;],</w:t>
-      </w:r>
-      <w:r>
-        <w:rPr>
-          <w:rFonts w:ascii="Courier New" w:hAnsi="Courier New" w:cs="Courier New"/>
-          <w:lang w:val="en-GB"/>
-        </w:rPr>
-        <w:br/>
-      </w:r>
-      <w:r>
-        <w:rPr>
-          <w:rFonts w:ascii="Courier New" w:hAnsi="Courier New" w:cs="Courier New"/>
-          <w:lang w:val="en-GB"/>
-        </w:rPr>
-        <w:tab/>
-        <w:t>"value": &lt;bool for visible/enable, string for state&gt;</w:t>
-      </w:r>
-      <w:r>
-        <w:rPr>
-          <w:rFonts w:ascii="Courier New" w:hAnsi="Courier New" w:cs="Courier New"/>
-          <w:lang w:val="en-GB"/>
-        </w:rPr>
-        <w:br/>
-      </w:r>
-      <w:r>
-        <w:rPr>
-          <w:rFonts w:ascii="Courier New" w:hAnsi="Courier New" w:cs="Courier New"/>
-          <w:lang w:val="en-GB"/>
-        </w:rPr>
-        <w:t>}</w:t>
-      </w:r>
-    </w:p>
-    <w:p>
-      <w:pPr>
-        <w:rPr>
-          <w:lang w:val="en-GB"/>
-        </w:rPr>
-      </w:pPr>
-      <w:r>
-        <w:rPr>
-          <w:lang w:val="en-GB"/>
-        </w:rPr>
-        <w:t>The following action types exists:</w:t>
-      </w:r>
-    </w:p>
-    <w:p>
-      <w:pPr>
-        <w:pStyle w:val="Listenabsatz"/>
-        <w:numPr>
-          <w:ilvl w:val="0"/>
-          <w:numId w:val="3"/>
-        </w:numPr>
-        <w:rPr>
-          <w:rFonts w:ascii="Courier New" w:hAnsi="Courier New" w:cs="Courier New"/>
-          <w:lang w:val="en-GB"/>
-        </w:rPr>
-      </w:pPr>
-      <w:r>
-        <w:rPr>
-          <w:rFonts w:ascii="Courier New" w:hAnsi="Courier New" w:cs="Courier New"/>
-          <w:lang w:val="en-GB"/>
-        </w:rPr>
-        <w:t>visible</w:t>
-      </w:r>
-    </w:p>
-    <w:p>
-      <w:pPr>
-        <w:pStyle w:val="Listenabsatz"/>
-        <w:numPr>
-          <w:ilvl w:val="1"/>
-          <w:numId w:val="9"/>
-        </w:numPr>
-        <w:rPr>
-          <w:lang w:val="en-GB"/>
-        </w:rPr>
-      </w:pPr>
-      <w:r>
-        <w:rPr>
-          <w:lang w:val="en-GB"/>
-        </w:rPr>
-        <w:t>Sets every target objects visible attribute to the provided "value".</w:t>
-      </w:r>
-    </w:p>
-    <w:p>
-      <w:pPr>
-        <w:pStyle w:val="Listenabsatz"/>
-        <w:numPr>
-          <w:ilvl w:val="0"/>
-          <w:numId w:val="3"/>
-        </w:numPr>
-        <w:rPr>
-          <w:rFonts w:ascii="Courier New" w:hAnsi="Courier New" w:cs="Courier New"/>
-          <w:lang w:val="en-GB"/>
-        </w:rPr>
-      </w:pPr>
-      <w:r>
-        <w:rPr>
-          <w:rFonts w:ascii="Courier New" w:hAnsi="Courier New" w:cs="Courier New"/>
-          <w:lang w:val="en-GB"/>
-        </w:rPr>
-        <w:t>enable</w:t>
-      </w:r>
-    </w:p>
-    <w:p>
-      <w:pPr>
-        <w:pStyle w:val="Listenabsatz"/>
-        <w:numPr>
-          <w:ilvl w:val="1"/>
-          <w:numId w:val="9"/>
-        </w:numPr>
-        <w:rPr>
-          <w:lang w:val="en-GB"/>
-        </w:rPr>
-      </w:pPr>
-      <w:r>
-        <w:rPr>
-          <w:lang w:val="en-GB"/>
-        </w:rPr>
-        <w:t>Sets every target objects enabled attribute to the provied "value".</w:t>
-      </w:r>
-    </w:p>
-    <w:p>
-      <w:pPr>
-        <w:pStyle w:val="Listenabsatz"/>
-        <w:numPr>
-          <w:ilvl w:val="0"/>
-          <w:numId w:val="3"/>
-        </w:numPr>
-        <w:rPr>
-          <w:rFonts w:ascii="Courier New" w:hAnsi="Courier New" w:cs="Courier New"/>
-          <w:lang w:val="en-GB"/>
-        </w:rPr>
-      </w:pPr>
-      <w:r>
-        <w:rPr>
-          <w:rFonts w:ascii="Courier New" w:hAnsi="Courier New" w:cs="Courier New"/>
-          <w:lang w:val="en-GB"/>
-        </w:rPr>
-        <w:t>take</w:t>
-      </w:r>
-    </w:p>
-    <w:p>
-      <w:pPr>
-        <w:pStyle w:val="Listenabsatz"/>
-        <w:numPr>
-          <w:ilvl w:val="1"/>
-          <w:numId w:val="9"/>
-        </w:numPr>
-        <w:rPr>
-          <w:lang w:val="en-GB"/>
-        </w:rPr>
-      </w:pPr>
-      <w:r>
-        <w:rPr>
-          <w:lang w:val="en-GB"/>
-        </w:rPr>
-        <w:t>Removes the targets from their location and places them into the players inventory.</w:t>
-      </w:r>
-    </w:p>
-    <w:p>
-      <w:pPr>
-        <w:pStyle w:val="Listenabsatz"/>
-        <w:numPr>
-          <w:ilvl w:val="1"/>
-          <w:numId w:val="9"/>
-        </w:numPr>
-        <w:rPr>
-          <w:lang w:val="en-GB"/>
-        </w:rPr>
-      </w:pPr>
-      <w:r>
-        <w:rPr>
-          <w:lang w:val="en-GB"/>
-        </w:rPr>
-        <w:t>If targets are not set, the containing object is used as target.</w:t>
-      </w:r>
-    </w:p>
-    <w:p>
-      <w:pPr>
-        <w:pStyle w:val="Listenabsatz"/>
-        <w:numPr>
-          <w:ilvl w:val="0"/>
-          <w:numId w:val="3"/>
-        </w:numPr>
-        <w:rPr>
-          <w:rFonts w:ascii="Courier New" w:hAnsi="Courier New" w:cs="Courier New"/>
-          <w:lang w:val="en-GB"/>
-        </w:rPr>
-      </w:pPr>
-      <w:r>
-        <w:rPr>
-          <w:rFonts w:ascii="Courier New" w:hAnsi="Courier New" w:cs="Courier New"/>
-          <w:lang w:val="en-GB"/>
-        </w:rPr>
-        <w:t>remove</w:t>
-      </w:r>
-    </w:p>
-    <w:p>
-      <w:pPr>
-        <w:pStyle w:val="Listenabsatz"/>
-        <w:numPr>
-          <w:ilvl w:val="1"/>
-          <w:numId w:val="9"/>
-        </w:numPr>
-        <w:rPr>
-          <w:lang w:val="en-GB"/>
-        </w:rPr>
-      </w:pPr>
-      <w:r>
-        <w:rPr>
-          <w:lang w:val="en-GB"/>
-        </w:rPr>
-        <w:t>Removes the target objects from the players inventory. It is no longer available in the game.</w:t>
-      </w:r>
-    </w:p>
-    <w:p>
-      <w:pPr>
-        <w:pStyle w:val="Listenabsatz"/>
-        <w:numPr>
-          <w:ilvl w:val="0"/>
-          <w:numId w:val="3"/>
-        </w:numPr>
-        <w:rPr>
-          <w:rFonts w:ascii="Courier New" w:hAnsi="Courier New" w:cs="Courier New"/>
-          <w:lang w:val="en-GB"/>
-        </w:rPr>
-      </w:pPr>
-      <w:r>
-        <w:rPr>
-          <w:rFonts w:ascii="Courier New" w:hAnsi="Courier New" w:cs="Courier New"/>
-          <w:lang w:val="en-GB"/>
-        </w:rPr>
-        <w:t>state</w:t>
-      </w:r>
-    </w:p>
-    <w:p>
-      <w:pPr>
-        <w:pStyle w:val="Listenabsatz"/>
-        <w:numPr>
-          <w:ilvl w:val="1"/>
-          <w:numId w:val="9"/>
-        </w:numPr>
-        <w:rPr>
-          <w:lang w:val="en-GB"/>
-        </w:rPr>
-      </w:pPr>
-      <w:r>
-        <w:rPr>
-          <w:lang w:val="en-GB"/>
-        </w:rPr>
-        <w:t>Sets the state of the target objects to the provided "value".</w:t>
-      </w:r>
-    </w:p>
-    <w:p>
-      <w:pPr>
-        <w:pStyle w:val="Listenabsatz"/>
-        <w:numPr>
-          <w:ilvl w:val="1"/>
-          <w:numId w:val="9"/>
-        </w:numPr>
-        <w:rPr>
-          <w:lang w:val="en-GB"/>
-        </w:rPr>
-      </w:pPr>
-      <w:r>
-        <w:rPr>
-          <w:lang w:val="en-GB"/>
-        </w:rPr>
-        <w:t>If targets are not set, the containing object is used as target.</w:t>
-      </w:r>
-    </w:p>
-    <w:p>
-      <w:pPr>
-        <w:pStyle w:val="berschrift1"/>
-        <w:rPr>
-          <w:lang w:val="en-GB"/>
-        </w:rPr>
-      </w:pPr>
-      <w:r>
-        <w:rPr>
-          <w:lang w:val="en-GB"/>
-        </w:rPr>
-        <w:t>Conditions</w:t>
-      </w:r>
-    </w:p>
-    <w:p>
-      <w:pPr>
-        <w:rPr>
-          <w:lang w:val="en-GB"/>
-        </w:rPr>
-      </w:pPr>
-      <w:r>
-        <w:rPr>
-          <w:lang w:val="en-GB"/>
-        </w:rPr>
-        <w:t xml:space="preserve">A condition (if) property can be contained inside a command. It contains a list of conditions, which are checked from </w:t>
-      </w:r>
-      <w:r>
-        <w:rPr>
-          <w:lang w:val="en-GB"/>
-        </w:rPr>
-        <w:t>top to bottom. If all condition</w:t>
-      </w:r>
-      <w:r>
-        <w:rPr>
-          <w:lang w:val="en-GB"/>
-        </w:rPr>
-        <w:t xml:space="preserve">s are </w:t>
-      </w:r>
-      <w:r>
-        <w:rPr>
-          <w:lang w:val="en-GB"/>
-        </w:rPr>
-        <w:t>fulfilled</w:t>
-      </w:r>
-      <w:r>
-        <w:rPr>
-          <w:lang w:val="en-GB"/>
-        </w:rPr>
-        <w:t xml:space="preserve">, the actions of the current command are performed. Each condition has a "type" and an "else" property. The else property contains the text, that is displayed, </w:t>
-      </w:r>
-      <w:r>
-        <w:rPr>
-          <w:lang w:val="en-GB"/>
-        </w:rPr>
-        <w:t>if the current condition fails.</w:t>
-      </w:r>
-    </w:p>
-    <w:p>
-      <w:pPr>
-        <w:rPr>
-          <w:rFonts w:ascii="Courier New" w:hAnsi="Courier New" w:cs="Courier New"/>
-          <w:lang w:val="en-GB"/>
-        </w:rPr>
-      </w:pPr>
-      <w:r>
-        <w:rPr>
-          <w:lang w:val="en-GB"/>
-        </w:rPr>
-        <w:t xml:space="preserve">JSON format: </w:t>
-      </w:r>
-      <w:r>
-        <w:rPr>
-          <w:rFonts w:ascii="Courier New" w:hAnsi="Courier New" w:cs="Courier New"/>
-          <w:lang w:val="en-GB"/>
-        </w:rPr>
-        <w:t>{</w:t>
-      </w:r>
-      <w:r>
-        <w:rPr>
-          <w:rFonts w:ascii="Courier New" w:hAnsi="Courier New" w:cs="Courier New"/>
-          <w:lang w:val="en-GB"/>
-        </w:rPr>
-        <w:br/>
-      </w:r>
-      <w:r>
-        <w:rPr>
-          <w:rFonts w:ascii="Courier New" w:hAnsi="Courier New" w:cs="Courier New"/>
-          <w:lang w:val="en-GB"/>
-        </w:rPr>
-        <w:tab/>
-        <w:t>"type": &lt;item/state&gt;,</w:t>
-      </w:r>
-      <w:r>
-        <w:rPr>
-          <w:rFonts w:ascii="Courier New" w:hAnsi="Courier New" w:cs="Courier New"/>
-          <w:lang w:val="en-GB"/>
-        </w:rPr>
-        <w:br/>
-      </w:r>
-      <w:r>
-        <w:rPr>
-          <w:rFonts w:ascii="Courier New" w:hAnsi="Courier New" w:cs="Courier New"/>
-          <w:lang w:val="en-GB"/>
-        </w:rPr>
-        <w:tab/>
-        <w:t>"items": [&lt;string, only for item type&gt;],</w:t>
-      </w:r>
-      <w:r>
-        <w:rPr>
-          <w:rFonts w:ascii="Courier New" w:hAnsi="Courier New" w:cs="Courier New"/>
-          <w:lang w:val="en-GB"/>
-        </w:rPr>
-        <w:br/>
-      </w:r>
-      <w:r>
-        <w:rPr>
-          <w:rFonts w:ascii="Courier New" w:hAnsi="Courier New" w:cs="Courier New"/>
-          <w:lang w:val="en-GB"/>
-        </w:rPr>
-        <w:tab/>
-        <w:t>"state": &lt;string, only for state type&gt;,</w:t>
-      </w:r>
-      <w:r>
-        <w:rPr>
-          <w:rFonts w:ascii="Courier New" w:hAnsi="Courier New" w:cs="Courier New"/>
-          <w:lang w:val="en-GB"/>
-        </w:rPr>
-        <w:br/>
-      </w:r>
-      <w:r>
-        <w:rPr>
-          <w:rFonts w:ascii="Courier New" w:hAnsi="Courier New" w:cs="Courier New"/>
-          <w:lang w:val="en-GB"/>
-        </w:rPr>
-        <w:tab/>
-        <w:t>"targets": [&lt;string, only for state type&gt;]</w:t>
-      </w:r>
-      <w:r>
-        <w:rPr>
-          <w:rFonts w:ascii="Courier New" w:hAnsi="Courier New" w:cs="Courier New"/>
-          <w:lang w:val="en-GB"/>
-        </w:rPr>
-        <w:br/>
-      </w:r>
-      <w:r>
-        <w:rPr>
-          <w:rFonts w:ascii="Courier New" w:hAnsi="Courier New" w:cs="Courier New"/>
-          <w:lang w:val="en-GB"/>
-        </w:rPr>
-        <w:t>}</w:t>
-      </w:r>
-    </w:p>
-    <w:p>
-      <w:pPr>
-        <w:rPr>
-          <w:lang w:val="en-GB"/>
-        </w:rPr>
-      </w:pPr>
-      <w:r>
-        <w:rPr>
-          <w:lang w:val="en-GB"/>
-        </w:rPr>
-        <w:t>The following condition types exists:</w:t>
-      </w:r>
-    </w:p>
-    <w:p>
-      <w:pPr>
-        <w:pStyle w:val="Listenabsatz"/>
-        <w:numPr>
-          <w:ilvl w:val="0"/>
-          <w:numId w:val="13"/>
-        </w:numPr>
-        <w:rPr>
-          <w:lang w:val="en-GB"/>
-        </w:rPr>
-      </w:pPr>
-      <w:r>
-        <w:rPr>
-          <w:rFonts w:ascii="Courier New" w:hAnsi="Courier New" w:cs="Courier New"/>
-          <w:lang w:val="en-GB"/>
-        </w:rPr>
-        <w:t>item:</w:t>
-      </w:r>
-      <w:r>
-        <w:rPr>
-          <w:lang w:val="en-GB"/>
-        </w:rPr>
-        <w:t xml:space="preserve"> Contains an attribute called "items", which contains item ids which need to be in the players inventory.</w:t>
-      </w:r>
-    </w:p>
-    <w:p>
-      <w:pPr>
-        <w:pStyle w:val="Listenabsatz"/>
-        <w:numPr>
-          <w:ilvl w:val="0"/>
-          <w:numId w:val="13"/>
-        </w:numPr>
-        <w:rPr>
-          <w:lang w:val="en-GB"/>
-        </w:rPr>
-      </w:pPr>
-      <w:r>
-        <w:rPr>
-          <w:rFonts w:ascii="Courier New" w:hAnsi="Courier New" w:cs="Courier New"/>
-          <w:lang w:val="en-GB"/>
-        </w:rPr>
-        <w:t>state:</w:t>
-      </w:r>
-      <w:r>
-        <w:rPr>
-          <w:lang w:val="en-GB"/>
-        </w:rPr>
-        <w:t xml:space="preserve"> Checks, if the state of the "targets" objects matches a given "state"</w:t>
-      </w:r>
-    </w:p>
-    <w:p>
-      <w:pPr>
-        <w:pStyle w:val="berschrift1"/>
-        <w:rPr>
-          <w:lang w:val="en-GB"/>
-        </w:rPr>
-      </w:pPr>
-      <w:r>
-        <w:rPr>
-          <w:lang w:val="en-GB"/>
-        </w:rPr>
-        <w:t>Interaction with the Game</w:t>
-      </w:r>
-    </w:p>
-    <w:p>
-      <w:pPr>
-        <w:rPr>
-          <w:lang w:val="en-GB"/>
-        </w:rPr>
-      </w:pPr>
-      <w:r>
-        <w:rPr>
-          <w:lang w:val="en-GB"/>
-        </w:rPr>
-        <w:t>Interaction between the user and the game is done by putting a command into the game engine, and the game engine then changes the game state and prints changes to the user in form of text.</w:t>
-      </w:r>
-    </w:p>
-    <w:p>
-      <w:pPr>
-        <w:rPr>
-          <w:lang w:val="en-GB"/>
-        </w:rPr>
-      </w:pPr>
-      <w:r>
-        <w:rPr>
-          <w:lang w:val="en-GB"/>
-        </w:rPr>
-        <w:t>Changes that cause text being printed to the user:</w:t>
-      </w:r>
-    </w:p>
-    <w:p>
-      <w:pPr>
-        <w:rPr>
-          <w:lang w:val="en-GB"/>
-        </w:rPr>
-      </w:pPr>
-    </w:p>
-    <w:p>
-      <w:pPr>
-        <w:pStyle w:val="Listenabsatz"/>
-        <w:numPr>
-          <w:ilvl w:val="0"/>
-          <w:numId w:val="25"/>
-        </w:numPr>
-        <w:rPr>
-          <w:lang w:val="en-GB"/>
-        </w:rPr>
-      </w:pPr>
-      <w:r>
-        <w:rPr>
-          <w:lang w:val="en-GB"/>
-        </w:rPr>
-        <w:t>Wh</w:t>
-      </w:r>
-      <w:r>
-        <w:rPr>
-          <w:lang w:val="en-GB"/>
-        </w:rPr>
-        <w:t xml:space="preserve">en a command is executed </w:t>
-      </w:r>
-      <w:r>
-        <w:rPr>
-          <w:lang w:val="en-GB"/>
-        </w:rPr>
-        <w:sym w:font="Wingdings" w:char="F0E0"/>
-      </w:r>
-      <w:r>
-        <w:rPr>
-          <w:lang w:val="en-GB"/>
-        </w:rPr>
-        <w:t xml:space="preserve"> the command’s text </w:t>
-      </w:r>
-    </w:p>
-    <w:p>
-      <w:pPr>
-        <w:pStyle w:val="Listenabsatz"/>
-        <w:numPr>
-          <w:ilvl w:val="0"/>
-          <w:numId w:val="25"/>
-        </w:numPr>
-        <w:rPr>
-          <w:lang w:val="en-GB"/>
-        </w:rPr>
-      </w:pPr>
-      <w:r>
-        <w:rPr>
-          <w:lang w:val="en-GB"/>
-        </w:rPr>
-        <w:t xml:space="preserve">When a command condition fails </w:t>
-      </w:r>
-      <w:r>
-        <w:rPr>
-          <w:lang w:val="en-GB"/>
-        </w:rPr>
-        <w:sym w:font="Wingdings" w:char="F0E0"/>
-      </w:r>
-      <w:r>
-        <w:rPr>
-          <w:lang w:val="en-GB"/>
-        </w:rPr>
-        <w:t xml:space="preserve"> the condition’s else text</w:t>
-      </w:r>
-    </w:p>
-    <w:p>
-      <w:pPr>
-        <w:pStyle w:val="Listenabsatz"/>
-        <w:numPr>
-          <w:ilvl w:val="0"/>
-          <w:numId w:val="25"/>
-        </w:numPr>
-        <w:rPr>
-          <w:lang w:val="en-GB"/>
-        </w:rPr>
-      </w:pPr>
-      <w:r>
-        <w:rPr>
-          <w:lang w:val="en-GB"/>
-        </w:rPr>
-        <w:t xml:space="preserve">When the current location changes </w:t>
-      </w:r>
-      <w:r>
-        <w:rPr>
-          <w:lang w:val="en-GB"/>
-        </w:rPr>
-        <w:sym w:font="Wingdings" w:char="F0E0"/>
-      </w:r>
-      <w:r>
-        <w:rPr>
-          <w:lang w:val="en-GB"/>
-        </w:rPr>
-        <w:t xml:space="preserve"> the name of the new location</w:t>
-      </w:r>
-    </w:p>
-    <w:p>
-      <w:pPr>
-        <w:pStyle w:val="Listenabsatz"/>
-        <w:numPr>
-          <w:ilvl w:val="0"/>
-          <w:numId w:val="25"/>
-        </w:numPr>
-        <w:rPr>
-          <w:lang w:val="en-GB"/>
-        </w:rPr>
-      </w:pPr>
-      <w:r>
-        <w:rPr>
-          <w:lang w:val="en-GB"/>
-        </w:rPr>
-        <w:t xml:space="preserve">When the user wants to use/take an item which is disabled </w:t>
-      </w:r>
-      <w:r>
-        <w:rPr>
-          <w:lang w:val="en-GB"/>
-        </w:rPr>
-        <w:sym w:font="Wingdings" w:char="F0E0"/>
-      </w:r>
-      <w:r>
-        <w:rPr>
-          <w:lang w:val="en-GB"/>
-        </w:rPr>
-        <w:t xml:space="preserve"> information message</w:t>
-      </w:r>
-    </w:p>
-    <w:p>
-      <w:pPr>
-        <w:pStyle w:val="Listenabsatz"/>
-        <w:numPr>
-          <w:ilvl w:val="0"/>
-          <w:numId w:val="25"/>
-        </w:numPr>
-        <w:rPr>
-          <w:lang w:val="en-GB"/>
-        </w:rPr>
-      </w:pPr>
-      <w:r>
-        <w:rPr>
-          <w:lang w:val="en-GB"/>
-        </w:rPr>
-        <w:t xml:space="preserve">When the user wants to go to a location which is not adjacent to the current location </w:t>
-      </w:r>
-      <w:r>
-        <w:rPr>
-          <w:lang w:val="en-GB"/>
-        </w:rPr>
-        <w:sym w:font="Wingdings" w:char="F0E0"/>
-      </w:r>
-      <w:r>
-        <w:rPr>
-          <w:lang w:val="en-GB"/>
-        </w:rPr>
-        <w:t xml:space="preserve"> information message</w:t>
-      </w:r>
-    </w:p>
-    <w:p>
-      <w:pPr>
-        <w:pStyle w:val="Listenabsatz"/>
-        <w:numPr>
-          <w:ilvl w:val="0"/>
-          <w:numId w:val="25"/>
-        </w:numPr>
-        <w:rPr>
-          <w:lang w:val="en-GB"/>
-        </w:rPr>
-      </w:pPr>
-      <w:r>
-        <w:rPr>
-          <w:lang w:val="en-GB"/>
-        </w:rPr>
-        <w:t xml:space="preserve">When the user tries to interact with an item that is invisible or does not exist </w:t>
-      </w:r>
-      <w:r>
-        <w:rPr>
-          <w:lang w:val="en-GB"/>
-        </w:rPr>
-        <w:sym w:font="Wingdings" w:char="F0E0"/>
-      </w:r>
-      <w:r>
-        <w:rPr>
-          <w:lang w:val="en-GB"/>
-        </w:rPr>
-        <w:t xml:space="preserve"> error message</w:t>
-      </w:r>
-      <w:r>
-        <w:rPr>
-          <w:lang w:val="en-GB"/>
-        </w:rPr>
-        <w:t xml:space="preserve"> </w:t>
-      </w:r>
-    </w:p>
-    <w:p>
-      <w:pPr>
-        <w:pStyle w:val="berschrift1"/>
-        <w:rPr>
-          <w:lang w:val="en-GB"/>
-        </w:rPr>
-      </w:pPr>
-      <w:r>
-        <w:rPr>
-          <w:lang w:val="en-GB"/>
-        </w:rPr>
-        <w:t>Refactoring</w:t>
-      </w:r>
-    </w:p>
-    <w:p>
-      <w:pPr>
-        <w:pStyle w:val="Listenabsatz"/>
-        <w:numPr>
-          <w:ilvl w:val="0"/>
-          <w:numId w:val="3"/>
-        </w:numPr>
-        <w:ind w:left="709"/>
-        <w:rPr>
-          <w:lang w:val="en-GB"/>
-        </w:rPr>
-      </w:pPr>
-      <w:r>
-        <w:rPr>
-          <w:lang w:val="en-GB"/>
-        </w:rPr>
-        <w:t>Creates packages for actions, co</w:t>
-      </w:r>
-      <w:r>
-        <w:rPr>
-          <w:lang w:val="en-GB"/>
-        </w:rPr>
-        <w:t>mmands, conditions and entities</w:t>
-      </w:r>
-    </w:p>
-    <w:p>
-      <w:pPr>
-        <w:pStyle w:val="Listenabsatz"/>
-        <w:numPr>
-          <w:ilvl w:val="0"/>
-          <w:numId w:val="3"/>
-        </w:numPr>
-        <w:ind w:left="709"/>
-        <w:rPr>
-          <w:lang w:val="en-GB"/>
-        </w:rPr>
-      </w:pPr>
-      <w:r>
-        <w:rPr>
-          <w:lang w:val="en-GB"/>
-        </w:rPr>
-        <w:t>A</w:t>
-      </w:r>
-      <w:r>
-        <w:rPr>
-          <w:lang w:val="en-GB"/>
-        </w:rPr>
-        <w:t>dd Win action, so the game can actually be won</w:t>
-      </w:r>
-    </w:p>
-    <w:p>
-      <w:pPr>
-        <w:pStyle w:val="Listenabsatz"/>
-        <w:numPr>
-          <w:ilvl w:val="0"/>
-          <w:numId w:val="3"/>
-        </w:numPr>
-        <w:ind w:left="709"/>
-        <w:rPr>
-          <w:lang w:val="en-GB"/>
-        </w:rPr>
-      </w:pPr>
-      <w:r>
-        <w:rPr>
-          <w:lang w:val="en-GB"/>
-        </w:rPr>
-        <w:t xml:space="preserve">Interactions were planned as singleton, later on multiple instances of the same interaction type were needed with different parameters </w:t>
-      </w:r>
-      <w:r>
-        <w:rPr>
-          <w:lang w:val="en-GB"/>
-        </w:rPr>
-        <w:sym w:font="Wingdings" w:char="F0E0"/>
-      </w:r>
-      <w:r>
-        <w:rPr>
-          <w:lang w:val="en-GB"/>
-        </w:rPr>
-        <w:t xml:space="preserve"> singleton pattern was dropped</w:t>
-      </w:r>
-    </w:p>
-    <w:p>
-      <w:pPr>
-        <w:pStyle w:val="Listenabsatz"/>
-        <w:numPr>
-          <w:ilvl w:val="0"/>
-          <w:numId w:val="3"/>
-        </w:numPr>
-        <w:ind w:left="709"/>
-        <w:rPr>
-          <w:lang w:val="en-GB"/>
-        </w:rPr>
-      </w:pPr>
-      <w:r>
-        <w:rPr>
-          <w:lang w:val="en-GB"/>
-        </w:rPr>
-        <w:t>Added list of ignored phrases to the Interaction classes, to be able to, for example, type “go to” instead of “go”, and achieve the same result</w:t>
-      </w:r>
-    </w:p>
-    <w:p>
-      <w:pPr>
-        <w:pStyle w:val="berschrift1"/>
-        <w:rPr>
-          <w:lang w:val="en-GB"/>
-        </w:rPr>
-      </w:pPr>
-      <w:r>
-        <w:rPr>
-          <w:lang w:val="en-GB"/>
-        </w:rPr>
-        <w:t>Design patterns</w:t>
-      </w:r>
-    </w:p>
-    <w:p>
-      <w:pPr>
-        <w:pStyle w:val="berschrift2"/>
-        <w:rPr>
-          <w:lang w:val="en-GB"/>
-        </w:rPr>
-      </w:pPr>
-      <w:r>
-        <w:rPr>
-          <w:lang w:val="en-GB"/>
-        </w:rPr>
-        <w:t>Template Method</w:t>
-      </w:r>
-    </w:p>
-    <w:p>
-      <w:pPr>
-        <w:rPr>
-          <w:lang w:val="en-GB"/>
-        </w:rPr>
-      </w:pPr>
-      <w:r>
-        <w:rPr>
-          <w:lang w:val="en-GB"/>
-        </w:rPr>
-        <w:t>Multiple abstract classes in the system use the template method pattern, to be able to manage different behaviors of items in the same way:</w:t>
-      </w:r>
-    </w:p>
-    <w:p>
-      <w:pPr>
-        <w:pStyle w:val="Listenabsatz"/>
-        <w:numPr>
-          <w:ilvl w:val="0"/>
-          <w:numId w:val="26"/>
-        </w:numPr>
-        <w:rPr>
-          <w:lang w:val="en-GB"/>
-        </w:rPr>
-      </w:pPr>
-      <w:r>
-        <w:rPr>
-          <w:b/>
-          <w:lang w:val="en-GB"/>
-        </w:rPr>
-        <w:t>Interaction</w:t>
-      </w:r>
-      <w:r>
-        <w:rPr>
-          <w:lang w:val="en-GB"/>
-        </w:rPr>
-        <w:t xml:space="preserve">: Different implementations of the interaction class override the abstract method </w:t>
-      </w:r>
-      <w:r>
-        <w:rPr>
-          <w:rFonts w:ascii="Courier New" w:hAnsi="Courier New" w:cs="Courier New"/>
-          <w:lang w:val="en-GB"/>
-        </w:rPr>
-        <w:t>applyInternal(),</w:t>
-      </w:r>
-      <w:r>
-        <w:rPr>
-          <w:lang w:val="en-GB"/>
-        </w:rPr>
-        <w:t xml:space="preserve"> which is called when a command is entered in the console. The concrete implementations then know</w:t>
-      </w:r>
-      <w:r>
-        <w:rPr>
-          <w:lang w:val="en-GB"/>
-        </w:rPr>
-        <w:t>s</w:t>
-      </w:r>
-      <w:r>
-        <w:rPr>
-          <w:lang w:val="en-GB"/>
-        </w:rPr>
-        <w:t>, what to do with the entered text.</w:t>
-      </w:r>
-    </w:p>
-    <w:p>
-      <w:pPr>
-        <w:pStyle w:val="Listenabsatz"/>
-        <w:numPr>
-          <w:ilvl w:val="0"/>
-          <w:numId w:val="26"/>
-        </w:numPr>
-        <w:rPr>
-          <w:lang w:val="en-GB"/>
-        </w:rPr>
-      </w:pPr>
-      <w:r>
-        <w:rPr>
-          <w:b/>
-          <w:lang w:val="en-GB"/>
-        </w:rPr>
-        <w:t xml:space="preserve">Condition: </w:t>
-      </w:r>
-      <w:r>
-        <w:rPr>
-          <w:lang w:val="en-GB"/>
-        </w:rPr>
-        <w:t xml:space="preserve">Different implementations of the </w:t>
-      </w:r>
-      <w:r>
-        <w:rPr>
-          <w:lang w:val="en-GB"/>
-        </w:rPr>
-        <w:t>condition</w:t>
-      </w:r>
-      <w:r>
-        <w:rPr>
-          <w:lang w:val="en-GB"/>
-        </w:rPr>
-        <w:t xml:space="preserve"> class override the abstract method </w:t>
-      </w:r>
-      <w:r>
-        <w:rPr>
-          <w:rFonts w:ascii="Courier New" w:hAnsi="Courier New" w:cs="Courier New"/>
-          <w:lang w:val="en-GB"/>
-        </w:rPr>
-        <w:t>check</w:t>
-      </w:r>
-      <w:r>
-        <w:rPr>
-          <w:rFonts w:ascii="Courier New" w:hAnsi="Courier New" w:cs="Courier New"/>
-          <w:lang w:val="en-GB"/>
-        </w:rPr>
-        <w:t>(),</w:t>
-      </w:r>
-      <w:r>
-        <w:rPr>
-          <w:lang w:val="en-GB"/>
-        </w:rPr>
-        <w:t xml:space="preserve"> which is called when the condition needs to be verified</w:t>
-      </w:r>
-      <w:r>
-        <w:rPr>
-          <w:lang w:val="en-GB"/>
-        </w:rPr>
-        <w:t>. The concrete implementations then know</w:t>
-      </w:r>
-      <w:r>
-        <w:rPr>
-          <w:lang w:val="en-GB"/>
-        </w:rPr>
-        <w:t>s</w:t>
-      </w:r>
-      <w:r>
-        <w:rPr>
-          <w:lang w:val="en-GB"/>
-        </w:rPr>
-        <w:t xml:space="preserve">, what to </w:t>
-      </w:r>
-      <w:r>
-        <w:rPr>
-          <w:lang w:val="en-GB"/>
-        </w:rPr>
-        <w:t>check to verify the condition</w:t>
-      </w:r>
-      <w:r>
-        <w:rPr>
-          <w:lang w:val="en-GB"/>
-        </w:rPr>
-        <w:t>.</w:t>
-      </w:r>
-    </w:p>
-    <w:p>
-      <w:pPr>
-        <w:pStyle w:val="Listenabsatz"/>
-        <w:numPr>
-          <w:ilvl w:val="0"/>
-          <w:numId w:val="26"/>
-        </w:numPr>
-        <w:rPr>
-          <w:lang w:val="en-GB"/>
-        </w:rPr>
-      </w:pPr>
-      <w:r>
-        <w:rPr>
-          <w:b/>
-          <w:lang w:val="en-GB"/>
-        </w:rPr>
-        <w:t>Action:</w:t>
-      </w:r>
-      <w:r>
-        <w:rPr>
-          <w:lang w:val="en-GB"/>
-        </w:rPr>
-        <w:t xml:space="preserve"> </w:t>
-      </w:r>
-      <w:r>
-        <w:rPr>
-          <w:lang w:val="en-GB"/>
-        </w:rPr>
-        <w:t xml:space="preserve">Different implementations of the </w:t>
-      </w:r>
-      <w:r>
-        <w:rPr>
-          <w:lang w:val="en-GB"/>
-        </w:rPr>
-        <w:t>action</w:t>
-      </w:r>
-      <w:r>
-        <w:rPr>
-          <w:lang w:val="en-GB"/>
-        </w:rPr>
-        <w:t xml:space="preserve"> class override the abstract method </w:t>
-      </w:r>
-      <w:r>
-        <w:rPr>
-          <w:rFonts w:ascii="Courier New" w:hAnsi="Courier New" w:cs="Courier New"/>
-          <w:lang w:val="en-GB"/>
-        </w:rPr>
-        <w:t>apply</w:t>
-      </w:r>
-      <w:r>
-        <w:rPr>
-          <w:rFonts w:ascii="Courier New" w:hAnsi="Courier New" w:cs="Courier New"/>
-          <w:lang w:val="en-GB"/>
-        </w:rPr>
-        <w:t>(),</w:t>
-      </w:r>
-      <w:r>
-        <w:rPr>
-          <w:lang w:val="en-GB"/>
-        </w:rPr>
-        <w:t xml:space="preserve"> which is called when an action should be applied to the game state, after the conditions have been verified</w:t>
-      </w:r>
-      <w:r>
-        <w:rPr>
-          <w:lang w:val="en-GB"/>
-        </w:rPr>
-        <w:t xml:space="preserve">. The concrete implementations then know, what to </w:t>
-      </w:r>
-      <w:r>
-        <w:rPr>
-          <w:lang w:val="en-GB"/>
-        </w:rPr>
-        <w:t>actually change in the game state.</w:t>
-      </w:r>
-      <w:r>
-        <w:rPr>
-          <w:lang w:val="en-GB"/>
-        </w:rPr>
-        <w:t xml:space="preserve"> </w:t>
-      </w:r>
-    </w:p>
-    <w:p>
-      <w:pPr>
-        <w:pStyle w:val="berschrift1"/>
-        <w:rPr>
-          <w:lang w:val="en-GB"/>
-        </w:rPr>
-      </w:pPr>
-      <w:r>
-        <w:rPr>
-          <w:lang w:val="en-GB"/>
-        </w:rPr>
-        <w:t>External dependencies</w:t>
-      </w:r>
-    </w:p>
-    <w:p>
-      <w:pPr>
-        <w:pStyle w:val="Listenabsatz"/>
-        <w:numPr>
-          <w:ilvl w:val="0"/>
-          <w:numId w:val="15"/>
-        </w:numPr>
-        <w:rPr>
-          <w:lang w:val="en-GB"/>
-        </w:rPr>
-      </w:pPr>
-      <w:r>
-        <w:rPr>
-          <w:lang w:val="en-GB"/>
-        </w:rPr>
-        <w:t>Jackson JSON parser</w:t>
-      </w:r>
-    </w:p>
-    <w:p>
-      <w:pPr>
-        <w:pStyle w:val="Listenabsatz"/>
-        <w:numPr>
-          <w:ilvl w:val="0"/>
-          <w:numId w:val="15"/>
-        </w:numPr>
-        <w:rPr>
-          <w:lang w:val="en-GB"/>
-        </w:rPr>
-      </w:pPr>
-      <w:r>
-        <w:rPr>
-          <w:lang w:val="en-GB"/>
-        </w:rPr>
-        <w:t>Google Guava Utils</w:t>
-      </w:r>
-    </w:p>
-    <w:p>
-      <w:pPr>
-        <w:pStyle w:val="berschrift1"/>
-        <w:rPr>
-          <w:lang w:val="en-GB"/>
-        </w:rPr>
-      </w:pPr>
-      <w:r>
-        <w:rPr>
-          <w:lang w:val="en-GB"/>
-        </w:rPr>
-        <w:t>Test driven development</w:t>
-      </w:r>
-    </w:p>
-    <w:p>
-      <w:pPr>
-        <w:pStyle w:val="Listenabsatz"/>
-        <w:numPr>
-          <w:ilvl w:val="0"/>
-          <w:numId w:val="17"/>
-        </w:numPr>
-        <w:rPr>
-          <w:lang w:val="en-GB"/>
-        </w:rPr>
-      </w:pPr>
-      <w:r>
-        <w:rPr>
-          <w:lang w:val="en-GB"/>
-        </w:rPr>
-        <w:t>Create Unit tests for game parsing</w:t>
-      </w:r>
-    </w:p>
-    <w:p>
-      <w:pPr>
-        <w:pStyle w:val="Listenabsatz"/>
-        <w:numPr>
-          <w:ilvl w:val="0"/>
-          <w:numId w:val="17"/>
-        </w:numPr>
-        <w:rPr>
-          <w:lang w:val="en-GB"/>
-        </w:rPr>
-      </w:pPr>
-      <w:r>
-        <w:rPr>
-          <w:lang w:val="en-GB"/>
-        </w:rPr>
-        <w:t>Decide that unsuccessful parsing just returns a null - game</w:t>
-      </w:r>
-    </w:p>
-    <w:p>
-      <w:pPr>
-        <w:pStyle w:val="Listenabsatz"/>
-        <w:numPr>
-          <w:ilvl w:val="0"/>
-          <w:numId w:val="17"/>
-        </w:numPr>
-        <w:rPr>
-          <w:lang w:val="en-GB"/>
-        </w:rPr>
-      </w:pPr>
-      <w:r>
-        <w:rPr>
-          <w:lang w:val="en-GB"/>
-        </w:rPr>
-        <w:lastRenderedPageBreak/>
-        <w:t>Create unit test loading with empty JSON object "{}" -&gt; expecting null</w:t>
-      </w:r>
-    </w:p>
-    <w:p>
-      <w:pPr>
-        <w:pStyle w:val="Listenabsatz"/>
-        <w:numPr>
-          <w:ilvl w:val="0"/>
-          <w:numId w:val="19"/>
-        </w:numPr>
-        <w:rPr>
-          <w:lang w:val="en-GB"/>
-        </w:rPr>
-      </w:pPr>
-      <w:r>
-        <w:rPr>
-          <w:lang w:val="en-GB"/>
-        </w:rPr>
-        <w:t>Add dependency to Jackson JSON parse API</w:t>
-      </w:r>
-    </w:p>
-    <w:p>
-      <w:pPr>
-        <w:pStyle w:val="Listenabsatz"/>
-        <w:numPr>
-          <w:ilvl w:val="0"/>
-          <w:numId w:val="19"/>
-        </w:numPr>
-        <w:rPr>
-          <w:lang w:val="en-GB"/>
-        </w:rPr>
-      </w:pPr>
-      <w:r>
-        <w:rPr>
-          <w:lang w:val="en-GB"/>
-        </w:rPr>
-        <w:t>Implement GameLoader class which calls Jackson's JSON parser with the Game class</w:t>
-      </w:r>
-    </w:p>
-    <w:p>
-      <w:pPr>
-        <w:pStyle w:val="Listenabsatz"/>
-        <w:numPr>
-          <w:ilvl w:val="0"/>
-          <w:numId w:val="19"/>
-        </w:numPr>
-        <w:rPr>
-          <w:lang w:val="en-GB"/>
-        </w:rPr>
-      </w:pPr>
-      <w:r>
-        <w:rPr>
-          <w:lang w:val="en-GB"/>
-        </w:rPr>
-        <w:t>Catches JsonParseException and JsonMappingException, returns null</w:t>
-      </w:r>
-    </w:p>
-    <w:p>
-      <w:pPr>
-        <w:pStyle w:val="Listenabsatz"/>
-        <w:numPr>
-          <w:ilvl w:val="0"/>
-          <w:numId w:val="19"/>
-        </w:numPr>
-        <w:rPr>
-          <w:lang w:val="en-GB"/>
-        </w:rPr>
-      </w:pPr>
-      <w:r>
-        <w:rPr>
-          <w:lang w:val="en-GB"/>
-        </w:rPr>
-        <w:t>Throw IllegalArgumentException in Game's constructor, when start location or locations map is null</w:t>
-      </w:r>
-    </w:p>
-    <w:p>
-      <w:pPr>
-        <w:pStyle w:val="Listenabsatz"/>
-        <w:numPr>
-          <w:ilvl w:val="0"/>
-          <w:numId w:val="17"/>
-        </w:numPr>
-        <w:rPr>
-          <w:lang w:val="en-GB"/>
-        </w:rPr>
-      </w:pPr>
-      <w:r>
-        <w:rPr>
-          <w:lang w:val="en-GB"/>
-        </w:rPr>
-        <w:t>Create unit test loading a game with empty locations and a simple start location</w:t>
-      </w:r>
-    </w:p>
-    <w:p>
-      <w:pPr>
-        <w:pStyle w:val="Listenabsatz"/>
-        <w:numPr>
-          <w:ilvl w:val="0"/>
-          <w:numId w:val="19"/>
-        </w:numPr>
-        <w:rPr>
-          <w:lang w:val="en-GB"/>
-        </w:rPr>
-      </w:pPr>
-      <w:r>
-        <w:rPr>
-          <w:lang w:val="en-GB"/>
-        </w:rPr>
-        <w:t>Create constructor parameters in game for start location, start text and locations, and add Jackson annotations</w:t>
-      </w:r>
-    </w:p>
-    <w:p>
-      <w:pPr>
-        <w:pStyle w:val="Listenabsatz"/>
-        <w:numPr>
-          <w:ilvl w:val="0"/>
-          <w:numId w:val="17"/>
-        </w:numPr>
-        <w:rPr>
-          <w:lang w:val="en-GB"/>
-        </w:rPr>
-      </w:pPr>
-      <w:r>
-        <w:rPr>
-          <w:lang w:val="en-GB"/>
-        </w:rPr>
-        <w:t>Create unit test loading a game with 1 location</w:t>
-      </w:r>
-    </w:p>
-    <w:p>
-      <w:pPr>
-        <w:pStyle w:val="Listenabsatz"/>
-        <w:numPr>
-          <w:ilvl w:val="0"/>
-          <w:numId w:val="19"/>
-        </w:numPr>
-        <w:rPr>
-          <w:lang w:val="en-GB"/>
-        </w:rPr>
-      </w:pPr>
-      <w:r>
-        <w:rPr>
-          <w:lang w:val="en-GB"/>
-        </w:rPr>
-        <w:t>Update BaseEntity class: add annotations for Jackson to enable JSON property mapping</w:t>
-      </w:r>
-    </w:p>
-    <w:p>
-      <w:pPr>
-        <w:pStyle w:val="Listenabsatz"/>
-        <w:numPr>
-          <w:ilvl w:val="0"/>
-          <w:numId w:val="19"/>
-        </w:numPr>
-        <w:rPr>
-          <w:lang w:val="en-GB"/>
-        </w:rPr>
-      </w:pPr>
-      <w:r>
-        <w:rPr>
-          <w:lang w:val="en-GB"/>
-        </w:rPr>
-        <w:t>Realize a mapping of entity ID -&gt; entity for all entities (locations and items) must be present in the Game class -&gt; create such a mapping in the constructor, and build it after the game with all its entities has been loaded from JSON.</w:t>
-      </w:r>
-    </w:p>
-    <w:p>
-      <w:pPr>
-        <w:pStyle w:val="Listenabsatz"/>
-        <w:numPr>
-          <w:ilvl w:val="0"/>
-          <w:numId w:val="17"/>
-        </w:numPr>
-        <w:rPr>
-          <w:lang w:val="en-GB"/>
-        </w:rPr>
-      </w:pPr>
-      <w:r>
-        <w:rPr>
-          <w:lang w:val="en-GB"/>
-        </w:rPr>
-        <w:t>Create unit test loading external JSON file, which contains all types of game entities ("validGame.json")</w:t>
-      </w:r>
-    </w:p>
-    <w:p>
-      <w:pPr>
-        <w:pStyle w:val="Listenabsatz"/>
-        <w:numPr>
-          <w:ilvl w:val="0"/>
-          <w:numId w:val="21"/>
-        </w:numPr>
-        <w:ind w:left="1068"/>
-        <w:rPr>
-          <w:lang w:val="en-GB"/>
-        </w:rPr>
-      </w:pPr>
-      <w:r>
-        <w:rPr>
-          <w:lang w:val="en-GB"/>
-        </w:rPr>
-        <w:t>two locations adjacent to each other, first location is start location and contains all commans: look, use, use_with, take</w:t>
-      </w:r>
-    </w:p>
-    <w:p>
-      <w:pPr>
-        <w:pStyle w:val="Listenabsatz"/>
-        <w:numPr>
-          <w:ilvl w:val="0"/>
-          <w:numId w:val="21"/>
-        </w:numPr>
-        <w:ind w:left="1068"/>
-        <w:rPr>
-          <w:lang w:val="en-GB"/>
-        </w:rPr>
-      </w:pPr>
-      <w:r>
-        <w:rPr>
-          <w:lang w:val="en-GB"/>
-        </w:rPr>
-        <w:t>Create mapping annotations for Jackson in all game classes, to be able to load them from JSON.</w:t>
-      </w:r>
-    </w:p>
-    <w:p>
-      <w:pPr>
-        <w:pStyle w:val="Listenabsatz"/>
-        <w:numPr>
-          <w:ilvl w:val="0"/>
-          <w:numId w:val="21"/>
-        </w:numPr>
-        <w:ind w:left="1068"/>
-        <w:rPr>
-          <w:lang w:val="en-GB"/>
-        </w:rPr>
-      </w:pPr>
-      <w:r>
-        <w:rPr>
-          <w:lang w:val="en-GB"/>
-        </w:rPr>
-        <w:t>Try to load game from JSON</w:t>
-      </w:r>
-    </w:p>
-    <w:p>
-      <w:pPr>
-        <w:pStyle w:val="Listenabsatz"/>
-        <w:numPr>
-          <w:ilvl w:val="0"/>
-          <w:numId w:val="21"/>
-        </w:numPr>
-        <w:ind w:left="1068"/>
-        <w:rPr>
-          <w:lang w:val="en-GB"/>
-        </w:rPr>
-      </w:pPr>
-      <w:r>
-        <w:rPr>
-          <w:lang w:val="en-GB"/>
-        </w:rPr>
-        <w:t>For every error, fix it! -&gt; mostly jackson problems, could all be handled easily</w:t>
-      </w:r>
-    </w:p>
-    <w:p>
-      <w:pPr>
-        <w:pStyle w:val="Listenabsatz"/>
-        <w:numPr>
-          <w:ilvl w:val="0"/>
-          <w:numId w:val="21"/>
-        </w:numPr>
-        <w:ind w:left="1068"/>
-        <w:rPr>
-          <w:b/>
-          <w:lang w:val="en-GB"/>
-        </w:rPr>
-      </w:pPr>
-      <w:r>
-        <w:rPr>
-          <w:b/>
-          <w:lang w:val="en-GB"/>
-        </w:rPr>
-        <w:t>G</w:t>
-      </w:r>
-      <w:r>
-        <w:rPr>
-          <w:b/>
-          <w:lang w:val="en-GB"/>
-        </w:rPr>
-        <w:t>ame can already be loaded from JSON</w:t>
-      </w:r>
-    </w:p>
-    <w:p>
-      <w:pPr>
-        <w:pStyle w:val="Listenabsatz"/>
-        <w:numPr>
-          <w:ilvl w:val="0"/>
-          <w:numId w:val="21"/>
-        </w:numPr>
-        <w:ind w:left="1068"/>
-        <w:rPr>
-          <w:lang w:val="en-GB"/>
-        </w:rPr>
-      </w:pPr>
-      <w:r>
-        <w:rPr>
-          <w:lang w:val="en-GB"/>
-        </w:rPr>
-        <w:t>Update unit test: testing if object hierarchy and all properties get instantiated correctly.</w:t>
-      </w:r>
-    </w:p>
-    <w:p>
-      <w:pPr>
-        <w:pStyle w:val="Listenabsatz"/>
-        <w:numPr>
-          <w:ilvl w:val="0"/>
-          <w:numId w:val="17"/>
-        </w:numPr>
-        <w:rPr>
-          <w:lang w:val="en-GB"/>
-        </w:rPr>
-      </w:pPr>
-      <w:r>
-        <w:rPr>
-          <w:lang w:val="en-GB"/>
-        </w:rPr>
-        <w:t>Create GameState, which manages a game in process</w:t>
-      </w:r>
-    </w:p>
-    <w:p>
-      <w:pPr>
-        <w:pStyle w:val="Listenabsatz"/>
-        <w:numPr>
-          <w:ilvl w:val="0"/>
-          <w:numId w:val="21"/>
-        </w:numPr>
-        <w:rPr>
-          <w:lang w:val="en-GB"/>
-        </w:rPr>
-      </w:pPr>
-      <w:r>
-        <w:rPr>
-          <w:lang w:val="en-GB"/>
-        </w:rPr>
-        <w:t>Create interaction package which contains</w:t>
-      </w:r>
-    </w:p>
-    <w:p>
-      <w:pPr>
-        <w:pStyle w:val="Listenabsatz"/>
-        <w:numPr>
-          <w:ilvl w:val="1"/>
-          <w:numId w:val="21"/>
-        </w:numPr>
-        <w:rPr>
-          <w:lang w:val="en-GB"/>
-        </w:rPr>
-      </w:pPr>
-      <w:r>
-        <w:rPr>
-          <w:lang w:val="en-GB"/>
-        </w:rPr>
-        <w:t>Interaction Manager, which takes the Players input and delegates it to the target interactions (use, take, go …)</w:t>
-      </w:r>
-    </w:p>
-    <w:p>
-      <w:pPr>
-        <w:pStyle w:val="Listenabsatz"/>
-        <w:numPr>
-          <w:ilvl w:val="1"/>
-          <w:numId w:val="21"/>
-        </w:numPr>
-        <w:rPr>
-          <w:lang w:val="en-GB"/>
-        </w:rPr>
-      </w:pPr>
-      <w:r>
-        <w:rPr>
-          <w:lang w:val="en-GB"/>
-        </w:rPr>
-        <w:t>Interaction, which is the base type for each interaction possible</w:t>
-      </w:r>
-    </w:p>
-    <w:p>
-      <w:pPr>
-        <w:pStyle w:val="Listenabsatz"/>
-        <w:numPr>
-          <w:ilvl w:val="1"/>
-          <w:numId w:val="21"/>
-        </w:numPr>
-        <w:rPr>
-          <w:lang w:val="en-GB"/>
-        </w:rPr>
-      </w:pPr>
-      <w:r>
-        <w:rPr>
-          <w:lang w:val="en-GB"/>
-        </w:rPr>
-        <w:t xml:space="preserve">Concrete interaction  classes, which try apply Commands to </w:t>
-      </w:r>
-    </w:p>
-    <w:p>
-      <w:pPr>
-        <w:rPr>
-          <w:lang w:val="en-GB"/>
-        </w:rPr>
-      </w:pPr>
     </w:p>
     <w:p>
       <w:pPr>

</xml_diff>